<commit_message>
LEKCJA2-ZmienneIStale.docx - uzupełnienie notatek z lekcji
</commit_message>
<xml_diff>
--- a/Tydzien2/Lekcja2/LEKCJA2-ZmienneIStale.docx
+++ b/Tydzien2/Lekcja2/LEKCJA2-ZmienneIStale.docx
@@ -43,31 +43,99 @@
       <w:r>
         <w:t>Tworzymy nowy projekt (</w:t>
       </w:r>
-      <w:r>
-        <w:rPr>
-          <w:i/>
-          <w:iCs/>
-          <w:lang w:val="en-US"/>
-        </w:rPr>
-        <w:t>Create a new project</w:t>
-      </w:r>
+      <w:proofErr w:type="spellStart"/>
+      <w:r>
+        <w:rPr>
+          <w:i/>
+          <w:iCs/>
+        </w:rPr>
+        <w:t>Create</w:t>
+      </w:r>
+      <w:proofErr w:type="spellEnd"/>
+      <w:r>
+        <w:rPr>
+          <w:i/>
+          <w:iCs/>
+        </w:rPr>
+        <w:t xml:space="preserve"> a </w:t>
+      </w:r>
+      <w:proofErr w:type="spellStart"/>
+      <w:r>
+        <w:rPr>
+          <w:i/>
+          <w:iCs/>
+        </w:rPr>
+        <w:t>new</w:t>
+      </w:r>
+      <w:proofErr w:type="spellEnd"/>
+      <w:r>
+        <w:rPr>
+          <w:i/>
+          <w:iCs/>
+        </w:rPr>
+        <w:t xml:space="preserve"> </w:t>
+      </w:r>
+      <w:proofErr w:type="spellStart"/>
+      <w:r>
+        <w:rPr>
+          <w:i/>
+          <w:iCs/>
+        </w:rPr>
+        <w:t>project</w:t>
+      </w:r>
+      <w:proofErr w:type="spellEnd"/>
       <w:r>
         <w:t xml:space="preserve">) aplikacji konsolowej .NET </w:t>
       </w:r>
-      <w:r>
-        <w:rPr>
-          <w:lang w:val="en-US"/>
-        </w:rPr>
-        <w:t>Core (</w:t>
-      </w:r>
-      <w:r>
-        <w:rPr>
-          <w:i/>
-          <w:iCs/>
-          <w:lang w:val="en-US"/>
-        </w:rPr>
-        <w:t>Console App (.NET Core</w:t>
-      </w:r>
+      <w:proofErr w:type="spellStart"/>
+      <w:r>
+        <w:t>Core</w:t>
+      </w:r>
+      <w:proofErr w:type="spellEnd"/>
+      <w:r>
+        <w:t xml:space="preserve"> (</w:t>
+      </w:r>
+      <w:proofErr w:type="spellStart"/>
+      <w:r>
+        <w:rPr>
+          <w:i/>
+          <w:iCs/>
+        </w:rPr>
+        <w:t>Console</w:t>
+      </w:r>
+      <w:proofErr w:type="spellEnd"/>
+      <w:r>
+        <w:rPr>
+          <w:i/>
+          <w:iCs/>
+        </w:rPr>
+        <w:t xml:space="preserve"> </w:t>
+      </w:r>
+      <w:proofErr w:type="spellStart"/>
+      <w:r>
+        <w:rPr>
+          <w:i/>
+          <w:iCs/>
+        </w:rPr>
+        <w:t>App</w:t>
+      </w:r>
+      <w:proofErr w:type="spellEnd"/>
+      <w:r>
+        <w:rPr>
+          <w:i/>
+          <w:iCs/>
+        </w:rPr>
+        <w:t xml:space="preserve"> (.NET </w:t>
+      </w:r>
+      <w:proofErr w:type="spellStart"/>
+      <w:r>
+        <w:rPr>
+          <w:i/>
+          <w:iCs/>
+        </w:rPr>
+        <w:t>Core</w:t>
+      </w:r>
+      <w:proofErr w:type="spellEnd"/>
       <w:r>
         <w:rPr>
           <w:i/>
@@ -81,14 +149,31 @@
       <w:r>
         <w:t xml:space="preserve">. Aby zawęzić opcje wyszukiwania odpowiedniego typu aplikacji możemy ustawić język wyszukiwania (rozwijane menu z napisem </w:t>
       </w:r>
-      <w:r>
-        <w:rPr>
-          <w:i/>
-          <w:iCs/>
-          <w:lang w:val="en-US"/>
-        </w:rPr>
-        <w:t>All languages</w:t>
-      </w:r>
+      <w:proofErr w:type="spellStart"/>
+      <w:r>
+        <w:rPr>
+          <w:i/>
+          <w:iCs/>
+        </w:rPr>
+        <w:t>All</w:t>
+      </w:r>
+      <w:proofErr w:type="spellEnd"/>
+      <w:r>
+        <w:rPr>
+          <w:i/>
+          <w:iCs/>
+        </w:rPr>
+        <w:t xml:space="preserve"> </w:t>
+      </w:r>
+      <w:proofErr w:type="spellStart"/>
+      <w:r>
+        <w:rPr>
+          <w:i/>
+          <w:iCs/>
+        </w:rPr>
+        <w:t>languages</w:t>
+      </w:r>
+      <w:proofErr w:type="spellEnd"/>
       <w:r>
         <w:t xml:space="preserve">) wybierając opcję C#. Następnie możemy ustawić </w:t>
       </w:r>
@@ -98,51 +183,101 @@
       <w:r>
         <w:t xml:space="preserve"> na której ma działać nasz program (rozwijane menu z napisem </w:t>
       </w:r>
-      <w:r>
-        <w:rPr>
-          <w:i/>
-          <w:iCs/>
-          <w:lang w:val="en-US"/>
-        </w:rPr>
-        <w:t>All platforms</w:t>
-      </w:r>
+      <w:proofErr w:type="spellStart"/>
+      <w:r>
+        <w:rPr>
+          <w:i/>
+          <w:iCs/>
+        </w:rPr>
+        <w:t>All</w:t>
+      </w:r>
+      <w:proofErr w:type="spellEnd"/>
+      <w:r>
+        <w:rPr>
+          <w:i/>
+          <w:iCs/>
+        </w:rPr>
+        <w:t xml:space="preserve"> </w:t>
+      </w:r>
+      <w:proofErr w:type="spellStart"/>
+      <w:r>
+        <w:rPr>
+          <w:i/>
+          <w:iCs/>
+        </w:rPr>
+        <w:t>platforms</w:t>
+      </w:r>
+      <w:proofErr w:type="spellEnd"/>
       <w:r>
         <w:t xml:space="preserve">) </w:t>
       </w:r>
       <w:r>
         <w:t xml:space="preserve">jako Windows, oraz wybrać typ projektu (rozwijane menu z napisem </w:t>
       </w:r>
-      <w:r>
-        <w:rPr>
-          <w:i/>
-          <w:iCs/>
-          <w:lang w:val="en-US"/>
-        </w:rPr>
-        <w:t>All project types</w:t>
-      </w:r>
+      <w:proofErr w:type="spellStart"/>
+      <w:r>
+        <w:rPr>
+          <w:i/>
+          <w:iCs/>
+        </w:rPr>
+        <w:t>All</w:t>
+      </w:r>
+      <w:proofErr w:type="spellEnd"/>
+      <w:r>
+        <w:rPr>
+          <w:i/>
+          <w:iCs/>
+        </w:rPr>
+        <w:t xml:space="preserve"> </w:t>
+      </w:r>
+      <w:proofErr w:type="spellStart"/>
+      <w:r>
+        <w:rPr>
+          <w:i/>
+          <w:iCs/>
+        </w:rPr>
+        <w:t>project</w:t>
+      </w:r>
+      <w:proofErr w:type="spellEnd"/>
+      <w:r>
+        <w:rPr>
+          <w:i/>
+          <w:iCs/>
+        </w:rPr>
+        <w:t xml:space="preserve"> </w:t>
+      </w:r>
+      <w:proofErr w:type="spellStart"/>
+      <w:r>
+        <w:rPr>
+          <w:i/>
+          <w:iCs/>
+        </w:rPr>
+        <w:t>types</w:t>
+      </w:r>
+      <w:proofErr w:type="spellEnd"/>
       <w:r>
         <w:t>) – aplikacja konsolowa (</w:t>
       </w:r>
-      <w:r>
-        <w:rPr>
-          <w:i/>
-          <w:iCs/>
-          <w:lang w:val="en-US"/>
+      <w:proofErr w:type="spellStart"/>
+      <w:r>
+        <w:rPr>
+          <w:i/>
+          <w:iCs/>
         </w:rPr>
         <w:t>Console</w:t>
       </w:r>
+      <w:proofErr w:type="spellEnd"/>
       <w:r>
         <w:t>).</w:t>
       </w:r>
       <w:r>
         <w:t xml:space="preserve"> Przy wyborze typu projektu należy zwrócić uwagę, aby wybrać opcję z językiem C#, a nie np. Visual Basic (VB). Następnie nadajemy nazwę naszemu projektowi. Przypominamy, że nazwa powinna być w formacie </w:t>
       </w:r>
-      <w:r>
-        <w:rPr>
-          <w:lang w:val="en-US"/>
-        </w:rPr>
+      <w:proofErr w:type="spellStart"/>
+      <w:r>
         <w:t>PascalCase</w:t>
       </w:r>
+      <w:proofErr w:type="spellEnd"/>
       <w:r>
         <w:t xml:space="preserve"> (wyrazy pisane łącznie, pierwsza litera każdego wyrazu </w:t>
       </w:r>
@@ -152,14 +287,15 @@
       <w:r>
         <w:t xml:space="preserve"> Jeżeli chcemy możemy zmienić lokalizację projektu (</w:t>
       </w:r>
-      <w:r>
-        <w:rPr>
-          <w:i/>
-          <w:iCs/>
-          <w:lang w:val="en-US"/>
+      <w:proofErr w:type="spellStart"/>
+      <w:r>
+        <w:rPr>
+          <w:i/>
+          <w:iCs/>
         </w:rPr>
         <w:t>Location</w:t>
       </w:r>
+      <w:proofErr w:type="spellEnd"/>
       <w:r>
         <w:t>), aby później łatwo było nam go znaleźć.</w:t>
       </w:r>
@@ -170,7 +306,15 @@
         <w:t>od razu</w:t>
       </w:r>
       <w:r>
-        <w:t xml:space="preserve"> umieścić na naszym koncie na githubie, tworząc nowe repozytorium.</w:t>
+        <w:t xml:space="preserve"> umieścić na naszym koncie na </w:t>
+      </w:r>
+      <w:proofErr w:type="spellStart"/>
+      <w:r>
+        <w:t>githubie</w:t>
+      </w:r>
+      <w:proofErr w:type="spellEnd"/>
+      <w:r>
+        <w:t>, tworząc nowe repozytorium.</w:t>
       </w:r>
     </w:p>
     <w:p>
@@ -180,12 +324,11 @@
       <w:r>
         <w:t xml:space="preserve">Umieszczenie projektu na naszym koncie na </w:t>
       </w:r>
-      <w:r>
-        <w:rPr>
-          <w:lang w:val="en-US"/>
-        </w:rPr>
+      <w:proofErr w:type="spellStart"/>
+      <w:r>
         <w:t>githubie</w:t>
       </w:r>
+      <w:proofErr w:type="spellEnd"/>
     </w:p>
     <w:p>
       <w:pPr>
@@ -218,19 +361,26 @@
       <w:r>
         <w:t xml:space="preserve">z menu głównego i wybranie opcji </w:t>
       </w:r>
-      <w:r>
-        <w:rPr>
-          <w:i/>
-          <w:iCs/>
-          <w:lang w:val="en-US"/>
-        </w:rPr>
-        <w:t xml:space="preserve">Create </w:t>
-      </w:r>
-      <w:r>
-        <w:rPr>
-          <w:i/>
-          <w:iCs/>
-          <w:lang w:val="en-US"/>
+      <w:proofErr w:type="spellStart"/>
+      <w:r>
+        <w:rPr>
+          <w:i/>
+          <w:iCs/>
+        </w:rPr>
+        <w:t>Create</w:t>
+      </w:r>
+      <w:proofErr w:type="spellEnd"/>
+      <w:r>
+        <w:rPr>
+          <w:i/>
+          <w:iCs/>
+        </w:rPr>
+        <w:t xml:space="preserve"> </w:t>
+      </w:r>
+      <w:r>
+        <w:rPr>
+          <w:i/>
+          <w:iCs/>
         </w:rPr>
         <w:t>Git</w:t>
       </w:r>
@@ -238,15 +388,14 @@
         <w:rPr>
           <w:i/>
           <w:iCs/>
-          <w:lang w:val="en-US"/>
         </w:rPr>
         <w:t xml:space="preserve"> </w:t>
       </w:r>
-      <w:r>
-        <w:rPr>
-          <w:i/>
-          <w:iCs/>
-          <w:lang w:val="en-US"/>
+      <w:proofErr w:type="spellStart"/>
+      <w:r>
+        <w:rPr>
+          <w:i/>
+          <w:iCs/>
         </w:rPr>
         <w:t>R</w:t>
       </w:r>
@@ -254,24 +403,41 @@
         <w:rPr>
           <w:i/>
           <w:iCs/>
-          <w:lang w:val="en-US"/>
         </w:rPr>
         <w:t>epository</w:t>
       </w:r>
+      <w:proofErr w:type="spellEnd"/>
       <w:r>
         <w:t>.</w:t>
       </w:r>
       <w:r>
         <w:t xml:space="preserve"> Następnie uzupełniamy dane w oknie </w:t>
       </w:r>
-      <w:r>
-        <w:rPr>
-          <w:i/>
-          <w:iCs/>
-          <w:lang w:val="en-US"/>
-        </w:rPr>
-        <w:t>Create a Git Repository</w:t>
-      </w:r>
+      <w:proofErr w:type="spellStart"/>
+      <w:r>
+        <w:rPr>
+          <w:i/>
+          <w:iCs/>
+        </w:rPr>
+        <w:t>Create</w:t>
+      </w:r>
+      <w:proofErr w:type="spellEnd"/>
+      <w:r>
+        <w:rPr>
+          <w:i/>
+          <w:iCs/>
+        </w:rPr>
+        <w:t xml:space="preserve"> a Git </w:t>
+      </w:r>
+      <w:proofErr w:type="spellStart"/>
+      <w:r>
+        <w:rPr>
+          <w:i/>
+          <w:iCs/>
+        </w:rPr>
+        <w:t>Repository</w:t>
+      </w:r>
+      <w:proofErr w:type="spellEnd"/>
       <w:r>
         <w:t xml:space="preserve">, które nam się pojawi. </w:t>
       </w:r>
@@ -281,22 +447,31 @@
       <w:r>
         <w:t xml:space="preserve">odznaczamy opcję </w:t>
       </w:r>
-      <w:r>
-        <w:rPr>
-          <w:i/>
-          <w:iCs/>
-          <w:lang w:val="en-US"/>
+      <w:proofErr w:type="spellStart"/>
+      <w:r>
+        <w:rPr>
+          <w:i/>
+          <w:iCs/>
         </w:rPr>
         <w:t>Private</w:t>
       </w:r>
-      <w:r>
-        <w:rPr>
-          <w:i/>
-          <w:iCs/>
-          <w:lang w:val="en-US"/>
-        </w:rPr>
-        <w:t xml:space="preserve"> repository</w:t>
-      </w:r>
+      <w:proofErr w:type="spellEnd"/>
+      <w:r>
+        <w:rPr>
+          <w:i/>
+          <w:iCs/>
+        </w:rPr>
+        <w:t xml:space="preserve"> </w:t>
+      </w:r>
+      <w:proofErr w:type="spellStart"/>
+      <w:r>
+        <w:rPr>
+          <w:i/>
+          <w:iCs/>
+        </w:rPr>
+        <w:t>repository</w:t>
+      </w:r>
+      <w:proofErr w:type="spellEnd"/>
       <w:r>
         <w:t>, jeżeli jest zaznaczona) na publiczny (dostępny dla wszystkich).</w:t>
       </w:r>
@@ -348,12 +523,11 @@
       <w:r>
         <w:t xml:space="preserve">Zaloguj się na swoim koncie </w:t>
       </w:r>
-      <w:r>
-        <w:rPr>
-          <w:lang w:val="en-US"/>
-        </w:rPr>
+      <w:proofErr w:type="spellStart"/>
+      <w:r>
         <w:t>github</w:t>
       </w:r>
+      <w:proofErr w:type="spellEnd"/>
       <w:r>
         <w:t>.</w:t>
       </w:r>
@@ -379,14 +553,15 @@
       <w:r>
         <w:t xml:space="preserve"> przy </w:t>
       </w:r>
-      <w:r>
-        <w:rPr>
-          <w:i/>
-          <w:iCs/>
-          <w:lang w:val="en-US"/>
+      <w:proofErr w:type="spellStart"/>
+      <w:r>
+        <w:rPr>
+          <w:i/>
+          <w:iCs/>
         </w:rPr>
         <w:t>Repositories</w:t>
       </w:r>
+      <w:proofErr w:type="spellEnd"/>
       <w:r>
         <w:t>.</w:t>
       </w:r>
@@ -402,28 +577,46 @@
       <w:r>
         <w:t>Wpisz nazwę repozytorium (</w:t>
       </w:r>
-      <w:r>
-        <w:rPr>
-          <w:i/>
-          <w:iCs/>
-          <w:lang w:val="en-US"/>
-        </w:rPr>
-        <w:t>Repository name</w:t>
-      </w:r>
+      <w:proofErr w:type="spellStart"/>
+      <w:r>
+        <w:rPr>
+          <w:i/>
+          <w:iCs/>
+        </w:rPr>
+        <w:t>Repository</w:t>
+      </w:r>
+      <w:proofErr w:type="spellEnd"/>
+      <w:r>
+        <w:rPr>
+          <w:i/>
+          <w:iCs/>
+        </w:rPr>
+        <w:t xml:space="preserve"> </w:t>
+      </w:r>
+      <w:proofErr w:type="spellStart"/>
+      <w:r>
+        <w:rPr>
+          <w:i/>
+          <w:iCs/>
+        </w:rPr>
+        <w:t>name</w:t>
+      </w:r>
+      <w:proofErr w:type="spellEnd"/>
       <w:r>
         <w:t xml:space="preserve">), najlepiej taką samą jak nazwa naszego projektu. </w:t>
       </w:r>
       <w:r>
         <w:t>Jeśli chcemy możemy dodać opis projektu (</w:t>
       </w:r>
-      <w:r>
-        <w:rPr>
-          <w:i/>
-          <w:iCs/>
-          <w:lang w:val="en-US"/>
+      <w:proofErr w:type="spellStart"/>
+      <w:r>
+        <w:rPr>
+          <w:i/>
+          <w:iCs/>
         </w:rPr>
         <w:t>Description</w:t>
       </w:r>
+      <w:proofErr w:type="spellEnd"/>
       <w:r>
         <w:t xml:space="preserve">). Pozostawiamy wybraną opcję </w:t>
       </w:r>
@@ -462,13 +655,21 @@
       <w:r>
         <w:t xml:space="preserve">, zaznaczając opcję </w:t>
       </w:r>
-      <w:r>
-        <w:rPr>
-          <w:i/>
-          <w:iCs/>
-          <w:lang w:val="en-US"/>
-        </w:rPr>
-        <w:t>Add a README file</w:t>
+      <w:proofErr w:type="spellStart"/>
+      <w:r>
+        <w:rPr>
+          <w:i/>
+          <w:iCs/>
+        </w:rPr>
+        <w:t>Add</w:t>
+      </w:r>
+      <w:proofErr w:type="spellEnd"/>
+      <w:r>
+        <w:rPr>
+          <w:i/>
+          <w:iCs/>
+        </w:rPr>
+        <w:t xml:space="preserve"> a README file</w:t>
       </w:r>
       <w:r>
         <w:t>, w którym możemy opisać nasz projekt.</w:t>
@@ -485,6 +686,7 @@
       <w:r>
         <w:t>Od razu możemy dodać też plik .</w:t>
       </w:r>
+      <w:proofErr w:type="spellStart"/>
       <w:r>
         <w:rPr>
           <w:i/>
@@ -492,6 +694,7 @@
         </w:rPr>
         <w:t>gitignore</w:t>
       </w:r>
+      <w:proofErr w:type="spellEnd"/>
       <w:r>
         <w:t xml:space="preserve"> zawierający pliki </w:t>
       </w:r>
@@ -512,25 +715,44 @@
           <w:i/>
           <w:iCs/>
         </w:rPr>
-        <w:t xml:space="preserve">.gitignore </w:t>
-      </w:r>
-      <w:r>
-        <w:rPr>
-          <w:i/>
-          <w:iCs/>
-          <w:lang w:val="en-US"/>
+        <w:t>.</w:t>
+      </w:r>
+      <w:proofErr w:type="spellStart"/>
+      <w:r>
+        <w:rPr>
+          <w:i/>
+          <w:iCs/>
+        </w:rPr>
+        <w:t>gitignore</w:t>
+      </w:r>
+      <w:proofErr w:type="spellEnd"/>
+      <w:r>
+        <w:rPr>
+          <w:i/>
+          <w:iCs/>
+        </w:rPr>
+        <w:t xml:space="preserve"> </w:t>
+      </w:r>
+      <w:proofErr w:type="spellStart"/>
+      <w:r>
+        <w:rPr>
+          <w:i/>
+          <w:iCs/>
         </w:rPr>
         <w:t>template</w:t>
       </w:r>
+      <w:proofErr w:type="spellEnd"/>
       <w:r>
         <w:t xml:space="preserve">). Nie ma na razie szablonu dla platformy </w:t>
       </w:r>
       <w:r>
-        <w:rPr>
-          <w:lang w:val="en-US"/>
-        </w:rPr>
-        <w:t>.NET Core</w:t>
-      </w:r>
+        <w:t xml:space="preserve">.NET </w:t>
+      </w:r>
+      <w:proofErr w:type="spellStart"/>
+      <w:r>
+        <w:t>Core</w:t>
+      </w:r>
+      <w:proofErr w:type="spellEnd"/>
       <w:r>
         <w:t xml:space="preserve">. Możemy więc </w:t>
       </w:r>
@@ -547,14 +769,15 @@
       <w:r>
         <w:t xml:space="preserve"> lub utworzyć pusty plik (typ szablonu </w:t>
       </w:r>
-      <w:r>
-        <w:rPr>
-          <w:i/>
-          <w:iCs/>
-          <w:lang w:val="en-US"/>
+      <w:proofErr w:type="spellStart"/>
+      <w:r>
+        <w:rPr>
+          <w:i/>
+          <w:iCs/>
         </w:rPr>
         <w:t>None</w:t>
       </w:r>
+      <w:proofErr w:type="spellEnd"/>
       <w:r>
         <w:t>).</w:t>
       </w:r>
@@ -564,10 +787,55 @@
     </w:p>
     <w:p>
       <w:pPr>
+        <w:pStyle w:val="Nagwek2"/>
+      </w:pPr>
+      <w:r>
+        <w:lastRenderedPageBreak/>
+        <w:t>Przy pomocy konsoli Windows (</w:t>
+      </w:r>
+      <w:proofErr w:type="spellStart"/>
+      <w:r>
+        <w:rPr>
+          <w:i/>
+          <w:iCs/>
+        </w:rPr>
+        <w:t>cmd</w:t>
+      </w:r>
+      <w:proofErr w:type="spellEnd"/>
+      <w:r>
+        <w:t xml:space="preserve"> – ang. </w:t>
+      </w:r>
+      <w:proofErr w:type="spellStart"/>
+      <w:r>
+        <w:rPr>
+          <w:i/>
+          <w:iCs/>
+        </w:rPr>
+        <w:t>Command</w:t>
+      </w:r>
+      <w:proofErr w:type="spellEnd"/>
+      <w:r>
+        <w:rPr>
+          <w:i/>
+          <w:iCs/>
+        </w:rPr>
+        <w:t xml:space="preserve"> Line</w:t>
+      </w:r>
+      <w:r>
+        <w:t xml:space="preserve"> - </w:t>
+      </w:r>
+      <w:r>
+        <w:t>Wiersz poleceń</w:t>
+      </w:r>
+      <w:r>
+        <w:t>)</w:t>
+      </w:r>
+    </w:p>
+    <w:p>
+      <w:pPr>
         <w:pStyle w:val="NormalnypoNagwek2"/>
       </w:pPr>
       <w:r>
-        <w:lastRenderedPageBreak/>
         <w:t>Można</w:t>
       </w:r>
       <w:r>
@@ -593,19 +861,14 @@
       <w:pPr>
         <w:jc w:val="center"/>
       </w:pPr>
-      <w:r>
-        <w:rPr>
-          <w:noProof/>
-        </w:rPr>
-      </w:r>
       <w:r>
         <w:pict w14:anchorId="49EC3C79">
           <v:shapetype id="_x0000_t202" coordsize="21600,21600" o:spt="202" path="m,l,21600r21600,l21600,xe">
             <v:stroke joinstyle="miter"/>
             <v:path gradientshapeok="t" o:connecttype="rect"/>
           </v:shapetype>
-          <v:shape id="Pole tekstowe 2" o:spid="_x0000_s1028" type="#_x0000_t202" style="width:185.9pt;height:110.6pt;visibility:visible;mso-wrap-style:square;mso-left-percent:-10001;mso-top-percent:-10001;mso-position-horizontal:absolute;mso-position-horizontal-relative:char;mso-position-vertical:absolute;mso-position-vertical-relative:line;mso-left-percent:-10001;mso-top-percent:-10001;v-text-anchor:top" o:gfxdata="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">
-            <v:textbox style="mso-fit-shape-to-text:t">
+          <v:shape id="Pole tekstowe 2" o:spid="_x0000_s1028" type="#_x0000_t202" style="width:185.9pt;height:110.6pt;visibility:visible;mso-wrap-style:square;mso-left-percent:-10001;mso-top-percent:-10001;mso-position-horizontal:absolute;mso-position-horizontal-relative:char;mso-position-vertical:absolute;mso-position-vertical-relative:line;mso-left-percent:-10001;mso-top-percent:-10001;v-text-anchor:top">
+            <v:textbox style="mso-next-textbox:#Pole tekstowe 2;mso-fit-shape-to-text:t">
               <w:txbxContent>
                 <w:p>
                   <w:pPr>
@@ -635,8 +898,16 @@
                     <w:rPr>
                       <w:lang w:val="en-US"/>
                     </w:rPr>
-                    <w:t>git init</w:t>
-                  </w:r>
+                    <w:t xml:space="preserve">git </w:t>
+                  </w:r>
+                  <w:proofErr w:type="spellStart"/>
+                  <w:r>
+                    <w:rPr>
+                      <w:lang w:val="en-US"/>
+                    </w:rPr>
+                    <w:t>init</w:t>
+                  </w:r>
+                  <w:proofErr w:type="spellEnd"/>
                 </w:p>
                 <w:p>
                   <w:pPr>
@@ -648,8 +919,16 @@
                     <w:rPr>
                       <w:lang w:val="en-US"/>
                     </w:rPr>
-                    <w:t>dotnet new gitignore</w:t>
-                  </w:r>
+                    <w:t xml:space="preserve">dotnet new </w:t>
+                  </w:r>
+                  <w:proofErr w:type="spellStart"/>
+                  <w:r>
+                    <w:rPr>
+                      <w:lang w:val="en-US"/>
+                    </w:rPr>
+                    <w:t>gitignore</w:t>
+                  </w:r>
+                  <w:proofErr w:type="spellEnd"/>
                 </w:p>
                 <w:p>
                   <w:pPr>
@@ -686,7 +965,7 @@
     </w:p>
     <w:p>
       <w:pPr>
-        <w:jc w:val="center"/>
+        <w:pStyle w:val="NormalnypoNagwek2"/>
         <w:rPr>
           <w:rStyle w:val="Hipercze"/>
           <w:color w:val="auto"/>
@@ -718,27 +997,36 @@
         </w:r>
       </w:hyperlink>
       <w:r>
-        <w:t>. Dotneta zainstalowaliśmy razem z programem</w:t>
+        <w:t xml:space="preserve">. </w:t>
+      </w:r>
+      <w:proofErr w:type="spellStart"/>
+      <w:r>
+        <w:t>Dotneta</w:t>
+      </w:r>
+      <w:proofErr w:type="spellEnd"/>
+      <w:r>
+        <w:t xml:space="preserve"> zainstalowaliśmy razem z programem</w:t>
       </w:r>
       <w:r>
         <w:t xml:space="preserve"> Visual Studio, ale jeżeli nasza konsola nie obsługuje polecenia </w:t>
       </w:r>
-      <w:r>
-        <w:rPr>
-          <w:i/>
-          <w:iCs/>
-          <w:lang w:val="en-US"/>
+      <w:proofErr w:type="spellStart"/>
+      <w:r>
+        <w:rPr>
+          <w:i/>
+          <w:iCs/>
         </w:rPr>
         <w:t>dotnet</w:t>
       </w:r>
+      <w:proofErr w:type="spellEnd"/>
       <w:r>
         <w:t xml:space="preserve">, być może musimy dodać jego lokalizację do </w:t>
       </w:r>
-      <w:r>
-        <w:rPr>
-          <w:i/>
-          <w:iCs/>
-          <w:lang w:val="en-US"/>
+      <w:proofErr w:type="spellStart"/>
+      <w:r>
+        <w:rPr>
+          <w:i/>
+          <w:iCs/>
         </w:rPr>
         <w:t>P</w:t>
       </w:r>
@@ -746,10 +1034,10 @@
         <w:rPr>
           <w:i/>
           <w:iCs/>
-          <w:lang w:val="en-US"/>
         </w:rPr>
         <w:t>ath</w:t>
       </w:r>
+      <w:proofErr w:type="spellEnd"/>
       <w:r>
         <w:t xml:space="preserve"> w zmiennych środowiskowych (</w:t>
       </w:r>
@@ -839,48 +1127,40 @@
       <w:r>
         <w:t xml:space="preserve"> wybieramy zmienną </w:t>
       </w:r>
-      <w:r>
-        <w:rPr>
-          <w:i/>
-          <w:iCs/>
-          <w:lang w:val="en-US"/>
+      <w:proofErr w:type="spellStart"/>
+      <w:r>
+        <w:rPr>
+          <w:i/>
+          <w:iCs/>
         </w:rPr>
         <w:t>Path</w:t>
       </w:r>
-      <w:r>
-        <w:rPr>
-          <w:lang w:val="en-US"/>
-        </w:rPr>
+      <w:proofErr w:type="spellEnd"/>
+      <w:r>
         <w:t xml:space="preserve">, </w:t>
       </w:r>
-      <w:r>
-        <w:rPr>
-          <w:i/>
-          <w:iCs/>
-          <w:lang w:val="en-US"/>
+      <w:proofErr w:type="spellStart"/>
+      <w:r>
+        <w:rPr>
+          <w:i/>
+          <w:iCs/>
         </w:rPr>
         <w:t>path</w:t>
       </w:r>
-      <w:r>
-        <w:rPr>
-          <w:lang w:val="en-US"/>
-        </w:rPr>
+      <w:proofErr w:type="spellEnd"/>
+      <w:r>
         <w:t xml:space="preserve"> </w:t>
       </w:r>
       <w:r>
         <w:t>lub</w:t>
       </w:r>
       <w:r>
-        <w:rPr>
-          <w:lang w:val="en-US"/>
-        </w:rPr>
         <w:t xml:space="preserve"> </w:t>
       </w:r>
       <w:r>
         <w:rPr>
           <w:i/>
           <w:iCs/>
-          <w:lang w:val="en-US"/>
         </w:rPr>
         <w:t>PATH</w:t>
       </w:r>
@@ -931,14 +1211,31 @@
         </w:rPr>
         <w:t xml:space="preserve">C:\Program </w:t>
       </w:r>
-      <w:r>
-        <w:rPr>
-          <w:i/>
-          <w:iCs/>
-          <w:lang w:val="en-US"/>
-        </w:rPr>
-        <w:t>Files\dotnet</w:t>
-      </w:r>
+      <w:proofErr w:type="spellStart"/>
+      <w:r>
+        <w:rPr>
+          <w:i/>
+          <w:iCs/>
+        </w:rPr>
+        <w:t>Files</w:t>
+      </w:r>
+      <w:proofErr w:type="spellEnd"/>
+      <w:r>
+        <w:rPr>
+          <w:i/>
+          <w:iCs/>
+        </w:rPr>
+        <w:t>\</w:t>
+      </w:r>
+      <w:proofErr w:type="spellStart"/>
+      <w:r>
+        <w:rPr>
+          <w:i/>
+          <w:iCs/>
+        </w:rPr>
+        <w:t>dotnet</w:t>
+      </w:r>
+      <w:proofErr w:type="spellEnd"/>
       <w:r>
         <w:t>.</w:t>
       </w:r>
@@ -980,14 +1277,15 @@
       <w:r>
         <w:t xml:space="preserve">pomimo, że jest on zainstalowany w systemie to być może również trzeba dodać go do </w:t>
       </w:r>
-      <w:r>
-        <w:rPr>
-          <w:i/>
-          <w:iCs/>
-          <w:lang w:val="en-US"/>
+      <w:proofErr w:type="spellStart"/>
+      <w:r>
+        <w:rPr>
+          <w:i/>
+          <w:iCs/>
         </w:rPr>
         <w:t>Path</w:t>
       </w:r>
+      <w:proofErr w:type="spellEnd"/>
       <w:r>
         <w:t xml:space="preserve"> </w:t>
       </w:r>
@@ -1003,12 +1301,11 @@
       <w:r>
         <w:t xml:space="preserve">analogicznie jak </w:t>
       </w:r>
-      <w:r>
-        <w:rPr>
-          <w:lang w:val="en-US"/>
-        </w:rPr>
+      <w:proofErr w:type="spellStart"/>
+      <w:r>
         <w:t>dotnet</w:t>
       </w:r>
+      <w:proofErr w:type="spellEnd"/>
       <w:r>
         <w:t>.</w:t>
       </w:r>
@@ -1024,12 +1321,11 @@
       <w:r>
         <w:t xml:space="preserve"> musimy wejść na nasze konto </w:t>
       </w:r>
-      <w:r>
-        <w:rPr>
-          <w:lang w:val="en-US"/>
-        </w:rPr>
+      <w:proofErr w:type="spellStart"/>
+      <w:r>
         <w:t>github</w:t>
       </w:r>
+      <w:proofErr w:type="spellEnd"/>
       <w:r>
         <w:t xml:space="preserve"> na </w:t>
       </w:r>
@@ -1089,14 +1385,9 @@
         <w:jc w:val="center"/>
       </w:pPr>
       <w:r>
-        <w:rPr>
-          <w:noProof/>
-        </w:rPr>
-      </w:r>
-      <w:r>
         <w:pict w14:anchorId="71C7F211">
-          <v:shape id="_x0000_s1027" type="#_x0000_t202" style="width:448.35pt;height:110.6pt;visibility:visible;mso-wrap-style:square;mso-left-percent:-10001;mso-top-percent:-10001;mso-position-horizontal:absolute;mso-position-horizontal-relative:char;mso-position-vertical:absolute;mso-position-vertical-relative:line;mso-left-percent:-10001;mso-top-percent:-10001;v-text-anchor:top" o:gfxdata="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">
-            <v:textbox style="mso-fit-shape-to-text:t">
+          <v:shape id="_x0000_s1027" type="#_x0000_t202" style="width:448.35pt;height:110.6pt;visibility:visible;mso-wrap-style:square;mso-left-percent:-10001;mso-top-percent:-10001;mso-position-horizontal:absolute;mso-position-horizontal-relative:char;mso-position-vertical:absolute;mso-position-vertical-relative:line;mso-left-percent:-10001;mso-top-percent:-10001;v-text-anchor:top">
+            <v:textbox style="mso-next-textbox:#_x0000_s1027;mso-fit-shape-to-text:t">
               <w:txbxContent>
                 <w:p>
                   <w:pPr>
@@ -1106,26 +1397,57 @@
                     </w:rPr>
                   </w:pPr>
                   <w:r>
-                    <w:rPr>
-                      <w:lang w:val="en-US"/>
-                    </w:rPr>
-                    <w:t xml:space="preserve">git remote add origin </w:t>
-                  </w:r>
+                    <w:t xml:space="preserve">git </w:t>
+                  </w:r>
+                  <w:proofErr w:type="spellStart"/>
+                  <w:r>
+                    <w:t>remote</w:t>
+                  </w:r>
+                  <w:proofErr w:type="spellEnd"/>
+                  <w:r>
+                    <w:t xml:space="preserve"> </w:t>
+                  </w:r>
+                  <w:proofErr w:type="spellStart"/>
+                  <w:r>
+                    <w:t>add</w:t>
+                  </w:r>
+                  <w:proofErr w:type="spellEnd"/>
+                  <w:r>
+                    <w:t xml:space="preserve"> </w:t>
+                  </w:r>
+                  <w:proofErr w:type="spellStart"/>
+                  <w:r>
+                    <w:t>origin</w:t>
+                  </w:r>
+                  <w:proofErr w:type="spellEnd"/>
+                  <w:r>
+                    <w:t xml:space="preserve"> </w:t>
+                  </w:r>
+                  <w:proofErr w:type="spellStart"/>
                   <w:r>
                     <w:rPr>
                       <w:b/>
                       <w:bCs/>
-                      <w:lang w:val="en-US"/>
                     </w:rPr>
                     <w:t>url</w:t>
                   </w:r>
+                  <w:proofErr w:type="spellEnd"/>
                   <w:r>
                     <w:rPr>
                       <w:b/>
                       <w:bCs/>
                     </w:rPr>
-                    <w:t>/utworzonego/przed/chwilą/ repozytorium/na/naszym/koncie/github</w:t>
-                  </w:r>
+                    <w:t>/utworzonego/przed/chwilą/ repozytorium/na/naszym/koncie/</w:t>
+                  </w:r>
+                  <w:proofErr w:type="spellStart"/>
+                  <w:r>
+                    <w:rPr>
+                      <w:b/>
+                      <w:bCs/>
+                    </w:rPr>
+                    <w:t>github</w:t>
+                  </w:r>
+                  <w:proofErr w:type="spellEnd"/>
                 </w:p>
                 <w:p>
                   <w:pPr>
@@ -1149,34 +1471,37 @@
     </w:p>
     <w:p>
       <w:pPr>
+        <w:pStyle w:val="NormalnypoNagwek2"/>
+      </w:pPr>
+      <w:r>
+        <w:t xml:space="preserve">Po ich wykonaniu aktualna wersja naszego projektu została </w:t>
+      </w:r>
+      <w:r>
+        <w:t xml:space="preserve">umieszczona w repozytorium na naszym koncie </w:t>
+      </w:r>
+      <w:proofErr w:type="spellStart"/>
+      <w:r>
+        <w:t>github</w:t>
+      </w:r>
+      <w:proofErr w:type="spellEnd"/>
+      <w:r>
+        <w:t>.</w:t>
+      </w:r>
+      <w:r>
+        <w:t xml:space="preserve"> Być może będziemy musieli ustawić opcje w globalnej konfiguracji git, takie jak nazwa użytkownika (autora), czy e-mail</w:t>
+      </w:r>
+      <w:r>
+        <w:t>:</w:t>
+      </w:r>
+    </w:p>
+    <w:p>
+      <w:pPr>
         <w:jc w:val="center"/>
       </w:pPr>
       <w:r>
-        <w:t xml:space="preserve">Po ich wykonaniu aktualna wersja naszego projektu została </w:t>
-      </w:r>
-      <w:r>
-        <w:t>umieszczona w repozytorium na naszym koncie github.</w:t>
-      </w:r>
-      <w:r>
-        <w:t xml:space="preserve"> Być może będziemy musieli ustawić opcje w globalnej konfiguracji git, takie jak nazwa użytkownika (autora), czy e-mail</w:t>
-      </w:r>
-      <w:r>
-        <w:t>:</w:t>
-      </w:r>
-    </w:p>
-    <w:p>
-      <w:pPr>
-        <w:jc w:val="center"/>
-      </w:pPr>
-      <w:r>
-        <w:rPr>
-          <w:noProof/>
-        </w:rPr>
-      </w:r>
-      <w:r>
         <w:pict w14:anchorId="1257E5C0">
-          <v:shape id="_x0000_s1026" type="#_x0000_t202" style="width:302.65pt;height:110.6pt;visibility:visible;mso-wrap-style:square;mso-left-percent:-10001;mso-top-percent:-10001;mso-position-horizontal:absolute;mso-position-horizontal-relative:char;mso-position-vertical:absolute;mso-position-vertical-relative:line;mso-left-percent:-10001;mso-top-percent:-10001;v-text-anchor:top" o:gfxdata="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">
-            <v:textbox style="mso-fit-shape-to-text:t">
+          <v:shape id="_x0000_s1026" type="#_x0000_t202" style="width:302.65pt;height:110.6pt;visibility:visible;mso-wrap-style:square;mso-left-percent:-10001;mso-top-percent:-10001;mso-position-horizontal:absolute;mso-position-horizontal-relative:char;mso-position-vertical:absolute;mso-position-vertical-relative:line;mso-left-percent:-10001;mso-top-percent:-10001;v-text-anchor:top">
+            <v:textbox style="mso-next-textbox:#_x0000_s1026;mso-fit-shape-to-text:t">
               <w:txbxContent>
                 <w:p>
                   <w:pPr>
@@ -1186,20 +1511,58 @@
                     </w:rPr>
                   </w:pPr>
                   <w:r>
-                    <w:rPr>
-                      <w:lang w:val="en-US"/>
-                    </w:rPr>
-                    <w:t xml:space="preserve">git config --global </w:t>
+                    <w:t xml:space="preserve">git </w:t>
+                  </w:r>
+                  <w:proofErr w:type="spellStart"/>
+                  <w:r>
+                    <w:t>config</w:t>
+                  </w:r>
+                  <w:proofErr w:type="spellEnd"/>
+                  <w:r>
+                    <w:t xml:space="preserve"> --</w:t>
+                  </w:r>
+                  <w:proofErr w:type="spellStart"/>
+                  <w:r>
+                    <w:t>global</w:t>
+                  </w:r>
+                  <w:proofErr w:type="spellEnd"/>
+                  <w:r>
+                    <w:t xml:space="preserve"> </w:t>
                   </w:r>
                   <w:r>
                     <w:t xml:space="preserve">user.name </w:t>
                   </w:r>
+                  <w:proofErr w:type="spellStart"/>
                   <w:r>
                     <w:rPr>
                       <w:b/>
                       <w:bCs/>
                     </w:rPr>
-                    <w:t>NazwaUżytkownika(naszPodpis)</w:t>
+                    <w:t>NazwaUżytkownika</w:t>
+                  </w:r>
+                  <w:proofErr w:type="spellEnd"/>
+                  <w:r>
+                    <w:rPr>
+                      <w:b/>
+                      <w:bCs/>
+                    </w:rPr>
+                    <w:t>(</w:t>
+                  </w:r>
+                  <w:proofErr w:type="spellStart"/>
+                  <w:r>
+                    <w:rPr>
+                      <w:b/>
+                      <w:bCs/>
+                    </w:rPr>
+                    <w:t>naszPodpis</w:t>
+                  </w:r>
+                  <w:proofErr w:type="spellEnd"/>
+                  <w:r>
+                    <w:rPr>
+                      <w:b/>
+                      <w:bCs/>
+                    </w:rPr>
+                    <w:t>)</w:t>
                   </w:r>
                 </w:p>
                 <w:p>
@@ -1212,8 +1575,23 @@
                     <w:rPr>
                       <w:lang w:val="en-US"/>
                     </w:rPr>
-                    <w:t xml:space="preserve">git config --global user.email </w:t>
-                  </w:r>
+                    <w:t xml:space="preserve">git config --global </w:t>
+                  </w:r>
+                  <w:proofErr w:type="spellStart"/>
+                  <w:r>
+                    <w:rPr>
+                      <w:lang w:val="en-US"/>
+                    </w:rPr>
+                    <w:t>user.email</w:t>
+                  </w:r>
+                  <w:proofErr w:type="spellEnd"/>
+                  <w:r>
+                    <w:rPr>
+                      <w:lang w:val="en-US"/>
+                    </w:rPr>
+                    <w:t xml:space="preserve"> </w:t>
+                  </w:r>
+                  <w:proofErr w:type="spellStart"/>
                   <w:r>
                     <w:rPr>
                       <w:b/>
@@ -1222,6 +1600,7 @@
                     </w:rPr>
                     <w:t>NaszAdresEmail</w:t>
                   </w:r>
+                  <w:proofErr w:type="spellEnd"/>
                 </w:p>
               </w:txbxContent>
             </v:textbox>
@@ -1232,78 +1611,1539 @@
     </w:p>
     <w:p>
       <w:pPr>
+        <w:pStyle w:val="NormalnypoNagwek2"/>
+      </w:pPr>
+      <w:r>
+        <w:t xml:space="preserve">Powyższe polecenia ustawią nazwę użytkownika i email, które będą stosowane dla wszystkich repozytoriów utworzonych przez aktualnie zalogowanego użytkownika systemu. Można również ustawić te właściwości tylko dla danego repozytorium, wówczas zamiast </w:t>
+      </w:r>
+      <w:r>
+        <w:rPr>
+          <w:i/>
+          <w:iCs/>
+        </w:rPr>
+        <w:t>--</w:t>
+      </w:r>
+      <w:proofErr w:type="spellStart"/>
+      <w:r>
+        <w:rPr>
+          <w:i/>
+          <w:iCs/>
+        </w:rPr>
+        <w:t>global</w:t>
+      </w:r>
+      <w:proofErr w:type="spellEnd"/>
+      <w:r>
+        <w:t xml:space="preserve">, piszemy </w:t>
+      </w:r>
+      <w:r>
+        <w:rPr>
+          <w:i/>
+          <w:iCs/>
+        </w:rPr>
+        <w:t>--</w:t>
+      </w:r>
+      <w:proofErr w:type="spellStart"/>
+      <w:r>
+        <w:rPr>
+          <w:i/>
+          <w:iCs/>
+        </w:rPr>
+        <w:t>local</w:t>
+      </w:r>
+      <w:proofErr w:type="spellEnd"/>
+      <w:r>
+        <w:t>.</w:t>
+      </w:r>
+    </w:p>
+    <w:p>
+      <w:pPr>
+        <w:pStyle w:val="NormalnypoNagwek2"/>
+      </w:pPr>
+      <w:r>
+        <w:lastRenderedPageBreak/>
+        <w:t xml:space="preserve">Alternatywnie możemy utworzyć nowe repozytorium i umieścić w nim nasz projekt przy pomocy przeznaczonej do tego aplikacji, takiej jak np. </w:t>
+      </w:r>
+      <w:r>
+        <w:rPr>
+          <w:i/>
+          <w:iCs/>
+        </w:rPr>
+        <w:t xml:space="preserve">GitHub </w:t>
+      </w:r>
+      <w:r>
+        <w:rPr>
+          <w:i/>
+          <w:iCs/>
+        </w:rPr>
+        <w:t>Desktop</w:t>
+      </w:r>
+      <w:r>
+        <w:t xml:space="preserve"> czy </w:t>
+      </w:r>
+      <w:r>
+        <w:rPr>
+          <w:i/>
+          <w:iCs/>
+        </w:rPr>
+        <w:t>Git GUI</w:t>
+      </w:r>
+      <w:r>
+        <w:t>.</w:t>
+      </w:r>
+    </w:p>
+    <w:p>
+      <w:pPr>
+        <w:pStyle w:val="Nagwek1"/>
+      </w:pPr>
+      <w:r>
+        <w:t>Kod projektu</w:t>
+      </w:r>
+    </w:p>
+    <w:p>
+      <w:pPr>
+        <w:pStyle w:val="Nagwek2"/>
+      </w:pPr>
+      <w:r>
+        <w:t>Sekcja „</w:t>
+      </w:r>
+      <w:proofErr w:type="spellStart"/>
+      <w:r>
+        <w:t>using</w:t>
+      </w:r>
+      <w:proofErr w:type="spellEnd"/>
+      <w:r>
+        <w:t>” – używanie aliasów</w:t>
+      </w:r>
+      <w:r>
+        <w:t xml:space="preserve"> </w:t>
+      </w:r>
+      <w:proofErr w:type="spellStart"/>
+      <w:r>
+        <w:t>namespace’ów</w:t>
+      </w:r>
+      <w:proofErr w:type="spellEnd"/>
+    </w:p>
+    <w:p>
+      <w:pPr>
+        <w:pStyle w:val="NormalnypoNagwek2"/>
+      </w:pPr>
+      <w:r>
+        <w:t>W górnej części pliku .</w:t>
+      </w:r>
+      <w:proofErr w:type="spellStart"/>
+      <w:r>
+        <w:t>cs</w:t>
+      </w:r>
+      <w:proofErr w:type="spellEnd"/>
+      <w:r>
+        <w:t>, jak już wiemy, mamy sekcję „</w:t>
+      </w:r>
+      <w:proofErr w:type="spellStart"/>
+      <w:r>
+        <w:t>using</w:t>
+      </w:r>
+      <w:proofErr w:type="spellEnd"/>
+      <w:r>
+        <w:t xml:space="preserve">”. Znajdują się w niej aliasy używanych przez nas bibliotek. Np. polecenia </w:t>
+      </w:r>
+      <w:proofErr w:type="spellStart"/>
+      <w:r>
+        <w:t>C</w:t>
+      </w:r>
+      <w:r>
+        <w:rPr>
+          <w:i/>
+          <w:iCs/>
+        </w:rPr>
+        <w:t>onsole.WriteLine</w:t>
+      </w:r>
+      <w:proofErr w:type="spellEnd"/>
+      <w:r>
+        <w:t xml:space="preserve"> (służące do wypisania linijki tekstu w konsoli), czy </w:t>
+      </w:r>
+      <w:proofErr w:type="spellStart"/>
+      <w:r>
+        <w:rPr>
+          <w:i/>
+          <w:iCs/>
+        </w:rPr>
+        <w:t>Console.ReadLine</w:t>
+      </w:r>
+      <w:proofErr w:type="spellEnd"/>
+      <w:r>
+        <w:t xml:space="preserve"> (służące do pobierania z konsoli wpisanej przez użytkownika linijki tekstu) znajdują się w bibliotece </w:t>
+      </w:r>
+      <w:r>
+        <w:rPr>
+          <w:i/>
+          <w:iCs/>
+        </w:rPr>
+        <w:t>System</w:t>
+      </w:r>
+      <w:r>
+        <w:t xml:space="preserve">. Możemy z nich skorzystać </w:t>
+      </w:r>
+      <w:r>
+        <w:t>zapisując całą ścieżkę dostępu (</w:t>
+      </w:r>
+      <w:proofErr w:type="spellStart"/>
+      <w:r>
+        <w:rPr>
+          <w:i/>
+          <w:iCs/>
+        </w:rPr>
+        <w:t>System.Console.WriteLine</w:t>
+      </w:r>
+      <w:proofErr w:type="spellEnd"/>
+      <w:r>
+        <w:t xml:space="preserve">, </w:t>
+      </w:r>
+      <w:proofErr w:type="spellStart"/>
+      <w:r>
+        <w:rPr>
+          <w:i/>
+          <w:iCs/>
+        </w:rPr>
+        <w:t>System.Console.ReadLine</w:t>
+      </w:r>
+      <w:proofErr w:type="spellEnd"/>
+      <w:r>
+        <w:t>) lub używając właśnie aliasu. Drugi sposób oznacza, że na górze pliku w którym korzystać będziemy z tej/tych funkcji zapisujemy „</w:t>
+      </w:r>
+      <w:proofErr w:type="spellStart"/>
+      <w:r>
+        <w:rPr>
+          <w:i/>
+          <w:iCs/>
+        </w:rPr>
+        <w:t>using</w:t>
+      </w:r>
+      <w:proofErr w:type="spellEnd"/>
+      <w:r>
+        <w:rPr>
+          <w:i/>
+          <w:iCs/>
+        </w:rPr>
+        <w:t xml:space="preserve"> System;</w:t>
+      </w:r>
+      <w:r>
+        <w:t xml:space="preserve">”. Wówczas możemy używać skróconego zapisu nazw funkcji </w:t>
+      </w:r>
+      <w:r>
+        <w:t>(</w:t>
+      </w:r>
+      <w:proofErr w:type="spellStart"/>
+      <w:r>
+        <w:rPr>
+          <w:i/>
+          <w:iCs/>
+        </w:rPr>
+        <w:t>Console.WriteLine</w:t>
+      </w:r>
+      <w:proofErr w:type="spellEnd"/>
+      <w:r>
+        <w:t xml:space="preserve">, </w:t>
+      </w:r>
+      <w:proofErr w:type="spellStart"/>
+      <w:r>
+        <w:rPr>
+          <w:i/>
+          <w:iCs/>
+        </w:rPr>
+        <w:t>Console.ReadLine</w:t>
+      </w:r>
+      <w:proofErr w:type="spellEnd"/>
+      <w:r>
+        <w:t>)</w:t>
+      </w:r>
+      <w:r>
+        <w:t>. Alias oznacza, że do naszej przestrzeni nazw (</w:t>
+      </w:r>
+      <w:proofErr w:type="spellStart"/>
+      <w:r>
+        <w:rPr>
+          <w:i/>
+          <w:iCs/>
+        </w:rPr>
+        <w:t>namespace</w:t>
+      </w:r>
+      <w:proofErr w:type="spellEnd"/>
+      <w:r>
+        <w:t xml:space="preserve">) ładujemy wszystkie klasy, metody itd. znajdujące się pod podaną ścieżką dostępu. Dzięki temu możemy z nich korzystać tak, jakby umieszczone były w naszym </w:t>
+      </w:r>
+      <w:proofErr w:type="spellStart"/>
+      <w:r>
+        <w:t>namespace’ie</w:t>
+      </w:r>
+      <w:proofErr w:type="spellEnd"/>
+      <w:r>
+        <w:t xml:space="preserve">. </w:t>
+      </w:r>
+      <w:r>
+        <w:t>M</w:t>
+      </w:r>
+      <w:r>
+        <w:t xml:space="preserve">etody tej warto użyć, jeżeli w danym pliku wielokrotnie używamy jakiejś </w:t>
+      </w:r>
+      <w:r>
+        <w:t>klasy/metody lub wielu elementów z danej przestrzeni nazw, aby skrócić ich zapis. Jeżeli natomiast takie użycia są jednostkowe, lepiej korzystać z pełnych ścieżek dostępów.</w:t>
+      </w:r>
+    </w:p>
+    <w:p>
+      <w:pPr>
+        <w:pStyle w:val="Nagwek2"/>
+        <w:rPr>
+          <w:lang w:val="es-US"/>
+        </w:rPr>
+      </w:pPr>
+      <w:r>
+        <w:rPr>
+          <w:lang w:val="es-US"/>
+        </w:rPr>
+        <w:t xml:space="preserve">Metoda </w:t>
+      </w:r>
+      <w:r>
+        <w:rPr>
+          <w:i/>
+          <w:iCs/>
+          <w:lang w:val="es-US"/>
+        </w:rPr>
+        <w:t>M</w:t>
+      </w:r>
+      <w:r>
+        <w:rPr>
+          <w:i/>
+          <w:iCs/>
+          <w:lang w:val="es-US"/>
+        </w:rPr>
+        <w:t>ain</w:t>
+      </w:r>
+    </w:p>
+    <w:p>
+      <w:pPr>
+        <w:pStyle w:val="NormalnypoNagwek2"/>
+        <w:rPr>
+          <w:lang w:val="es-US"/>
+        </w:rPr>
+      </w:pPr>
+      <w:r>
+        <w:t xml:space="preserve">Jak już wiemy jest to główna metoda programu. Od niej zaczyna on swoją pracę i wykonuje kolejne znajdujące się w niej polecenia. Jeżeli więc na jej początku umieścimy kilka poleceń </w:t>
+      </w:r>
+      <w:proofErr w:type="spellStart"/>
+      <w:r>
+        <w:rPr>
+          <w:i/>
+          <w:iCs/>
+        </w:rPr>
+        <w:t>Console.WriteLine</w:t>
+      </w:r>
+      <w:proofErr w:type="spellEnd"/>
+      <w:r>
+        <w:rPr>
+          <w:i/>
+          <w:iCs/>
+        </w:rPr>
+        <w:t>(„tekst”)</w:t>
+      </w:r>
+      <w:r>
+        <w:t>, to właśnie umieszczony w nich tekst wyświetli się jako pierwszy w konsoli.</w:t>
+      </w:r>
+    </w:p>
+    <w:p>
+      <w:pPr>
+        <w:pStyle w:val="Nagwek3"/>
+      </w:pPr>
+      <w:r>
+        <w:t>P</w:t>
+      </w:r>
+      <w:r>
+        <w:t xml:space="preserve">olecenia </w:t>
+      </w:r>
+      <w:proofErr w:type="spellStart"/>
+      <w:r>
+        <w:t>Console.WriteLine</w:t>
+      </w:r>
+      <w:proofErr w:type="spellEnd"/>
+      <w:r>
+        <w:t xml:space="preserve">, </w:t>
+      </w:r>
+      <w:proofErr w:type="spellStart"/>
+      <w:r>
+        <w:t>Console.ReadLine</w:t>
+      </w:r>
+      <w:proofErr w:type="spellEnd"/>
+    </w:p>
+    <w:p>
+      <w:pPr>
+        <w:pStyle w:val="NormalnypoNagwku3"/>
+      </w:pPr>
+      <w:r>
+        <w:t>T</w:t>
+      </w:r>
+      <w:r>
+        <w:t>ych</w:t>
+      </w:r>
+      <w:r>
+        <w:t xml:space="preserve"> metod można użyć do stworzenia prostego menu:</w:t>
+      </w:r>
+    </w:p>
+    <w:bookmarkStart w:id="0" w:name="_Hlk119448528"/>
+    <w:p>
+      <w:pPr>
+        <w:pStyle w:val="NormalnypoNagwku3"/>
         <w:jc w:val="center"/>
       </w:pPr>
       <w:r>
-        <w:t xml:space="preserve">Powyższe polecenia ustawią nazwę użytkownika i email, które będą stosowane dla wszystkich repozytoriów utworzonych przez aktualnie zalogowanego użytkownika systemu. Można również ustawić te właściwości tylko dla danego repozytorium, wówczas zamiast </w:t>
-      </w:r>
-      <w:r>
-        <w:rPr>
-          <w:i/>
-          <w:iCs/>
-        </w:rPr>
-        <w:t>--</w:t>
-      </w:r>
-      <w:r>
-        <w:rPr>
-          <w:i/>
-          <w:iCs/>
-          <w:lang w:val="en-US"/>
-        </w:rPr>
-        <w:t>global</w:t>
-      </w:r>
-      <w:r>
-        <w:t xml:space="preserve">, piszemy </w:t>
-      </w:r>
-      <w:r>
-        <w:rPr>
-          <w:i/>
-          <w:iCs/>
-        </w:rPr>
-        <w:t>--</w:t>
-      </w:r>
-      <w:r>
-        <w:rPr>
-          <w:i/>
-          <w:iCs/>
-          <w:lang w:val="en-US"/>
-        </w:rPr>
-        <w:t>local</w:t>
+        <w:pict w14:anchorId="5DEE358D">
+          <v:shape id="_x0000_s1030" type="#_x0000_t202" style="width:302.65pt;height:110.6pt;visibility:visible;mso-wrap-style:square;mso-left-percent:-10001;mso-top-percent:-10001;mso-position-horizontal:absolute;mso-position-horizontal-relative:char;mso-position-vertical:absolute;mso-position-vertical-relative:line;mso-left-percent:-10001;mso-top-percent:-10001;v-text-anchor:top">
+            <v:textbox style="mso-next-textbox:#_x0000_s1030;mso-fit-shape-to-text:t">
+              <w:txbxContent>
+                <w:p>
+                  <w:pPr>
+                    <w:spacing w:line="240" w:lineRule="auto"/>
+                  </w:pPr>
+                  <w:proofErr w:type="spellStart"/>
+                  <w:r>
+                    <w:t>Console.WriteLine</w:t>
+                  </w:r>
+                  <w:proofErr w:type="spellEnd"/>
+                  <w:r>
+                    <w:t>(„Witamy w aplikacji Zwierzak”);</w:t>
+                  </w:r>
+                </w:p>
+                <w:p>
+                  <w:pPr>
+                    <w:spacing w:line="240" w:lineRule="auto"/>
+                  </w:pPr>
+                  <w:proofErr w:type="spellStart"/>
+                  <w:r>
+                    <w:t>Console.WriteLine</w:t>
+                  </w:r>
+                  <w:proofErr w:type="spellEnd"/>
+                  <w:r>
+                    <w:t>();</w:t>
+                  </w:r>
+                </w:p>
+                <w:p>
+                  <w:pPr>
+                    <w:spacing w:line="240" w:lineRule="auto"/>
+                  </w:pPr>
+                  <w:proofErr w:type="spellStart"/>
+                  <w:r>
+                    <w:t>Console.WriteLine</w:t>
+                  </w:r>
+                  <w:proofErr w:type="spellEnd"/>
+                  <w:r>
+                    <w:t>(„</w:t>
+                  </w:r>
+                  <w:r>
+                    <w:t>C</w:t>
+                  </w:r>
+                  <w:r>
+                    <w:t>o chcesz zrobić ze swoim zwierzakiem</w:t>
+                  </w:r>
+                  <w:r>
+                    <w:t>?</w:t>
+                  </w:r>
+                  <w:r>
+                    <w:t>”);</w:t>
+                  </w:r>
+                </w:p>
+                <w:p>
+                  <w:pPr>
+                    <w:spacing w:line="240" w:lineRule="auto"/>
+                    <w:rPr>
+                      <w:lang w:val="de-DE"/>
+                    </w:rPr>
+                  </w:pPr>
+                  <w:proofErr w:type="spellStart"/>
+                  <w:r>
+                    <w:rPr>
+                      <w:lang w:val="de-DE"/>
+                    </w:rPr>
+                    <w:t>Console.WriteLine</w:t>
+                  </w:r>
+                  <w:proofErr w:type="spellEnd"/>
+                  <w:r>
+                    <w:rPr>
+                      <w:lang w:val="de-DE"/>
+                    </w:rPr>
+                    <w:t xml:space="preserve">(„\t1. </w:t>
+                  </w:r>
+                  <w:proofErr w:type="spellStart"/>
+                  <w:r>
+                    <w:rPr>
+                      <w:lang w:val="de-DE"/>
+                    </w:rPr>
+                    <w:t>Nakarm</w:t>
+                  </w:r>
+                  <w:proofErr w:type="spellEnd"/>
+                  <w:r>
+                    <w:rPr>
+                      <w:lang w:val="de-DE"/>
+                    </w:rPr>
+                    <w:t xml:space="preserve"> </w:t>
+                  </w:r>
+                  <w:proofErr w:type="spellStart"/>
+                  <w:r>
+                    <w:rPr>
+                      <w:lang w:val="de-DE"/>
+                    </w:rPr>
+                    <w:t>Zwi</w:t>
+                  </w:r>
+                  <w:r>
+                    <w:rPr>
+                      <w:lang w:val="de-DE"/>
+                    </w:rPr>
+                    <w:t>e</w:t>
+                  </w:r>
+                  <w:r>
+                    <w:rPr>
+                      <w:lang w:val="de-DE"/>
+                    </w:rPr>
+                    <w:t>rzaka</w:t>
+                  </w:r>
+                  <w:proofErr w:type="spellEnd"/>
+                  <w:r>
+                    <w:rPr>
+                      <w:lang w:val="de-DE"/>
+                    </w:rPr>
+                    <w:t>.</w:t>
+                  </w:r>
+                  <w:r>
+                    <w:rPr>
+                      <w:lang w:val="de-DE"/>
+                    </w:rPr>
+                    <w:t>“);</w:t>
+                  </w:r>
+                </w:p>
+                <w:p>
+                  <w:pPr>
+                    <w:spacing w:line="240" w:lineRule="auto"/>
+                  </w:pPr>
+                  <w:proofErr w:type="spellStart"/>
+                  <w:r>
+                    <w:t>Console.WriteLine</w:t>
+                  </w:r>
+                  <w:proofErr w:type="spellEnd"/>
+                  <w:r>
+                    <w:t>(„\t2. Baw się z</w:t>
+                  </w:r>
+                  <w:r>
+                    <w:t>e Zwierzakiem.”);</w:t>
+                  </w:r>
+                </w:p>
+                <w:p>
+                  <w:pPr>
+                    <w:spacing w:line="240" w:lineRule="auto"/>
+                  </w:pPr>
+                  <w:proofErr w:type="spellStart"/>
+                  <w:r>
+                    <w:t>Console.WriteLine</w:t>
+                  </w:r>
+                  <w:proofErr w:type="spellEnd"/>
+                  <w:r>
+                    <w:t>(„\t3. Zabierz Zwierzaka na spacer.”);</w:t>
+                  </w:r>
+                </w:p>
+                <w:p>
+                  <w:pPr>
+                    <w:spacing w:line="240" w:lineRule="auto"/>
+                  </w:pPr>
+                  <w:proofErr w:type="spellStart"/>
+                  <w:r>
+                    <w:t>Console.WriteLine</w:t>
+                  </w:r>
+                  <w:proofErr w:type="spellEnd"/>
+                  <w:r>
+                    <w:t>(„\t4. Połóż Zwierzaka spać.”);</w:t>
+                  </w:r>
+                </w:p>
+                <w:p>
+                  <w:pPr>
+                    <w:spacing w:line="240" w:lineRule="auto"/>
+                  </w:pPr>
+                  <w:proofErr w:type="spellStart"/>
+                  <w:r>
+                    <w:t>Console.WriteLine</w:t>
+                  </w:r>
+                  <w:proofErr w:type="spellEnd"/>
+                  <w:r>
+                    <w:t>();</w:t>
+                  </w:r>
+                </w:p>
+                <w:p>
+                  <w:pPr>
+                    <w:spacing w:line="240" w:lineRule="auto"/>
+                  </w:pPr>
+                  <w:proofErr w:type="spellStart"/>
+                  <w:r>
+                    <w:t>Console.Write</w:t>
+                  </w:r>
+                  <w:proofErr w:type="spellEnd"/>
+                  <w:r>
+                    <w:t>(„Wybierz co chcesz zrobić wpisując numer czynności (1, 2, 3, 4): „);</w:t>
+                  </w:r>
+                </w:p>
+                <w:p>
+                  <w:pPr>
+                    <w:spacing w:line="240" w:lineRule="auto"/>
+                    <w:rPr>
+                      <w:lang w:val="en-US"/>
+                    </w:rPr>
+                  </w:pPr>
+                  <w:r>
+                    <w:rPr>
+                      <w:lang w:val="en-US"/>
+                    </w:rPr>
+                    <w:t xml:space="preserve">string action = </w:t>
+                  </w:r>
+                  <w:proofErr w:type="spellStart"/>
+                  <w:r>
+                    <w:rPr>
+                      <w:lang w:val="en-US"/>
+                    </w:rPr>
+                    <w:t>Console.ReadLine</w:t>
+                  </w:r>
+                  <w:proofErr w:type="spellEnd"/>
+                  <w:r>
+                    <w:rPr>
+                      <w:lang w:val="en-US"/>
+                    </w:rPr>
+                    <w:t>();</w:t>
+                  </w:r>
+                </w:p>
+                <w:p>
+                  <w:pPr>
+                    <w:spacing w:line="240" w:lineRule="auto"/>
+                    <w:rPr>
+                      <w:lang w:val="en-US"/>
+                    </w:rPr>
+                  </w:pPr>
+                  <w:r>
+                    <w:rPr>
+                      <w:lang w:val="en-US"/>
+                    </w:rPr>
+                    <w:t xml:space="preserve">int </w:t>
+                  </w:r>
+                  <w:proofErr w:type="spellStart"/>
+                  <w:r>
+                    <w:rPr>
+                      <w:lang w:val="en-US"/>
+                    </w:rPr>
+                    <w:t>a</w:t>
+                  </w:r>
+                  <w:r>
+                    <w:rPr>
+                      <w:lang w:val="en-US"/>
+                    </w:rPr>
+                    <w:t>ctionNo</w:t>
+                  </w:r>
+                  <w:proofErr w:type="spellEnd"/>
+                  <w:r>
+                    <w:rPr>
+                      <w:lang w:val="en-US"/>
+                    </w:rPr>
+                    <w:t>;</w:t>
+                  </w:r>
+                </w:p>
+                <w:p>
+                  <w:pPr>
+                    <w:spacing w:line="240" w:lineRule="auto"/>
+                    <w:rPr>
+                      <w:lang w:val="en-US"/>
+                    </w:rPr>
+                  </w:pPr>
+                  <w:r>
+                    <w:rPr>
+                      <w:lang w:val="en-US"/>
+                    </w:rPr>
+                    <w:t xml:space="preserve">Int32.TryParse(action, out </w:t>
+                  </w:r>
+                  <w:proofErr w:type="spellStart"/>
+                  <w:r>
+                    <w:rPr>
+                      <w:lang w:val="en-US"/>
+                    </w:rPr>
+                    <w:t>actionNo</w:t>
+                  </w:r>
+                  <w:proofErr w:type="spellEnd"/>
+                  <w:r>
+                    <w:rPr>
+                      <w:lang w:val="en-US"/>
+                    </w:rPr>
+                    <w:t>);</w:t>
+                  </w:r>
+                </w:p>
+              </w:txbxContent>
+            </v:textbox>
+            <w10:anchorlock/>
+          </v:shape>
+        </w:pict>
+      </w:r>
+      <w:bookmarkEnd w:id="0"/>
+    </w:p>
+    <w:p>
+      <w:pPr>
+        <w:pStyle w:val="NormalnypoNagwku3"/>
+      </w:pPr>
+      <w:r>
+        <w:t>Powyższy kod spowoduje wyświetlenie się w konsoli:</w:t>
+      </w:r>
+    </w:p>
+    <w:p>
+      <w:pPr>
+        <w:pStyle w:val="NormalnypoNagwku3"/>
+        <w:jc w:val="center"/>
+      </w:pPr>
+      <w:r>
+        <w:pict w14:anchorId="7E44BE63">
+          <v:shape id="_x0000_s1031" type="#_x0000_t202" style="width:302.65pt;height:110.6pt;visibility:visible;mso-wrap-style:square;mso-left-percent:-10001;mso-top-percent:-10001;mso-position-horizontal:absolute;mso-position-horizontal-relative:char;mso-position-vertical:absolute;mso-position-vertical-relative:line;mso-left-percent:-10001;mso-top-percent:-10001;v-text-anchor:top">
+            <v:textbox style="mso-next-textbox:#_x0000_s1031;mso-fit-shape-to-text:t">
+              <w:txbxContent>
+                <w:p>
+                  <w:pPr>
+                    <w:spacing w:after="0" w:line="240" w:lineRule="auto"/>
+                  </w:pPr>
+                  <w:r>
+                    <w:t>Witamy w aplikacji Zwierzak</w:t>
+                  </w:r>
+                </w:p>
+                <w:p>
+                  <w:pPr>
+                    <w:spacing w:after="0" w:line="240" w:lineRule="auto"/>
+                  </w:pPr>
+                </w:p>
+                <w:p>
+                  <w:pPr>
+                    <w:spacing w:after="0" w:line="240" w:lineRule="auto"/>
+                  </w:pPr>
+                  <w:r>
+                    <w:t>C</w:t>
+                  </w:r>
+                  <w:r>
+                    <w:t>o chcesz zrobić ze swoim zwierzakiem</w:t>
+                  </w:r>
+                  <w:r>
+                    <w:t>?</w:t>
+                  </w:r>
+                </w:p>
+                <w:p>
+                  <w:pPr>
+                    <w:spacing w:after="0" w:line="240" w:lineRule="auto"/>
+                    <w:ind w:firstLine="708"/>
+                    <w:rPr>
+                      <w:lang w:val="de-DE"/>
+                    </w:rPr>
+                  </w:pPr>
+                  <w:r>
+                    <w:rPr>
+                      <w:lang w:val="de-DE"/>
+                    </w:rPr>
+                    <w:t xml:space="preserve">1. </w:t>
+                  </w:r>
+                  <w:proofErr w:type="spellStart"/>
+                  <w:r>
+                    <w:rPr>
+                      <w:lang w:val="de-DE"/>
+                    </w:rPr>
+                    <w:t>Nakarm</w:t>
+                  </w:r>
+                  <w:proofErr w:type="spellEnd"/>
+                  <w:r>
+                    <w:rPr>
+                      <w:lang w:val="de-DE"/>
+                    </w:rPr>
+                    <w:t xml:space="preserve"> </w:t>
+                  </w:r>
+                  <w:proofErr w:type="spellStart"/>
+                  <w:r>
+                    <w:rPr>
+                      <w:lang w:val="de-DE"/>
+                    </w:rPr>
+                    <w:t>Zwi</w:t>
+                  </w:r>
+                  <w:r>
+                    <w:rPr>
+                      <w:lang w:val="de-DE"/>
+                    </w:rPr>
+                    <w:t>e</w:t>
+                  </w:r>
+                  <w:r>
+                    <w:rPr>
+                      <w:lang w:val="de-DE"/>
+                    </w:rPr>
+                    <w:t>rzaka</w:t>
+                  </w:r>
+                  <w:proofErr w:type="spellEnd"/>
+                  <w:r>
+                    <w:rPr>
+                      <w:lang w:val="de-DE"/>
+                    </w:rPr>
+                    <w:t>.</w:t>
+                  </w:r>
+                </w:p>
+                <w:p>
+                  <w:pPr>
+                    <w:spacing w:after="0" w:line="240" w:lineRule="auto"/>
+                    <w:ind w:firstLine="708"/>
+                  </w:pPr>
+                  <w:r>
+                    <w:rPr>
+                      <w:lang w:val="de-DE"/>
+                    </w:rPr>
+                    <w:t xml:space="preserve">2. </w:t>
+                  </w:r>
+                  <w:r>
+                    <w:t>Baw się z</w:t>
+                  </w:r>
+                  <w:r>
+                    <w:t>e Zwierzakiem.</w:t>
+                  </w:r>
+                </w:p>
+                <w:p>
+                  <w:pPr>
+                    <w:spacing w:after="0" w:line="240" w:lineRule="auto"/>
+                    <w:ind w:firstLine="708"/>
+                  </w:pPr>
+                  <w:r>
+                    <w:t>3. Zabierz Zwierzaka na spacer.</w:t>
+                  </w:r>
+                </w:p>
+                <w:p>
+                  <w:pPr>
+                    <w:spacing w:after="0" w:line="240" w:lineRule="auto"/>
+                    <w:ind w:firstLine="708"/>
+                  </w:pPr>
+                  <w:r>
+                    <w:t>4. Połóż Zwierzaka spać.</w:t>
+                  </w:r>
+                </w:p>
+                <w:p>
+                  <w:pPr>
+                    <w:spacing w:after="0" w:line="240" w:lineRule="auto"/>
+                  </w:pPr>
+                </w:p>
+                <w:p>
+                  <w:pPr>
+                    <w:spacing w:after="0" w:line="240" w:lineRule="auto"/>
+                    <w:rPr>
+                      <w:lang w:val="en-US"/>
+                    </w:rPr>
+                  </w:pPr>
+                  <w:r>
+                    <w:t xml:space="preserve">Wybierz co chcesz zrobić wpisując numer czynności (1, 2, 3, 4): </w:t>
+                  </w:r>
+                </w:p>
+              </w:txbxContent>
+            </v:textbox>
+            <w10:anchorlock/>
+          </v:shape>
+        </w:pict>
+      </w:r>
+    </w:p>
+    <w:p>
+      <w:pPr>
+        <w:pStyle w:val="NormalnypoNagwku3"/>
+      </w:pPr>
+      <w:r>
+        <w:t xml:space="preserve">Metoda </w:t>
+      </w:r>
+      <w:proofErr w:type="spellStart"/>
+      <w:r>
+        <w:rPr>
+          <w:i/>
+          <w:iCs/>
+        </w:rPr>
+        <w:t>Console.Write</w:t>
+      </w:r>
+      <w:proofErr w:type="spellEnd"/>
+      <w:r>
+        <w:t xml:space="preserve"> spowoduje wyświetlenie w konsoli podanego jej tekstu, bez przejścia do nowej linii.</w:t>
+      </w:r>
+    </w:p>
+    <w:p>
+      <w:pPr>
+        <w:pStyle w:val="NormalnypoNagwku3"/>
+      </w:pPr>
+      <w:r>
+        <w:t xml:space="preserve">Po wyświetleniu tekstu program czeka na wpisanie przez użytkownika w konsoli dowolnego tekstu i wciśnięciu klawisza </w:t>
+      </w:r>
+      <w:proofErr w:type="spellStart"/>
+      <w:r>
+        <w:t>Enter</w:t>
+      </w:r>
+      <w:proofErr w:type="spellEnd"/>
+      <w:r>
+        <w:t xml:space="preserve"> (metoda </w:t>
+      </w:r>
+      <w:proofErr w:type="spellStart"/>
+      <w:r>
+        <w:rPr>
+          <w:i/>
+          <w:iCs/>
+        </w:rPr>
+        <w:t>Console.ReadLine</w:t>
+      </w:r>
+      <w:proofErr w:type="spellEnd"/>
+      <w:r>
+        <w:t xml:space="preserve">). Wpisaną przez użytkownika wartość zapisujemy w zmiennej </w:t>
+      </w:r>
+      <w:proofErr w:type="spellStart"/>
+      <w:r>
+        <w:rPr>
+          <w:i/>
+          <w:iCs/>
+        </w:rPr>
+        <w:t>action</w:t>
+      </w:r>
+      <w:proofErr w:type="spellEnd"/>
+      <w:r>
+        <w:t xml:space="preserve"> (</w:t>
+      </w:r>
+      <w:r>
+        <w:rPr>
+          <w:i/>
+          <w:iCs/>
+        </w:rPr>
+        <w:t xml:space="preserve">string </w:t>
+      </w:r>
+      <w:proofErr w:type="spellStart"/>
+      <w:r>
+        <w:rPr>
+          <w:i/>
+          <w:iCs/>
+        </w:rPr>
+        <w:t>action</w:t>
+      </w:r>
+      <w:proofErr w:type="spellEnd"/>
+      <w:r>
+        <w:rPr>
+          <w:i/>
+          <w:iCs/>
+        </w:rPr>
+        <w:t xml:space="preserve"> = </w:t>
+      </w:r>
+      <w:proofErr w:type="spellStart"/>
+      <w:r>
+        <w:rPr>
+          <w:i/>
+          <w:iCs/>
+        </w:rPr>
+        <w:t>Console.ReadLine</w:t>
+      </w:r>
+      <w:proofErr w:type="spellEnd"/>
+      <w:r>
+        <w:rPr>
+          <w:i/>
+          <w:iCs/>
+        </w:rPr>
+        <w:t>();</w:t>
+      </w:r>
+      <w:r>
+        <w:t xml:space="preserve">). Jest to zmienna typu </w:t>
+      </w:r>
+      <w:r>
+        <w:rPr>
+          <w:i/>
+          <w:iCs/>
+        </w:rPr>
+        <w:t>string</w:t>
+      </w:r>
+      <w:r>
+        <w:t>, czyli typu tekstowego (przechowująca tekst).</w:t>
+      </w:r>
+      <w:r>
+        <w:rPr>
+          <w:i/>
+          <w:iCs/>
+        </w:rPr>
+        <w:t xml:space="preserve"> </w:t>
+      </w:r>
+      <w:r>
+        <w:t xml:space="preserve">Następnie tworzymy zmienną typu </w:t>
+      </w:r>
+      <w:proofErr w:type="spellStart"/>
+      <w:r>
+        <w:rPr>
+          <w:i/>
+          <w:iCs/>
+        </w:rPr>
+        <w:t>int</w:t>
+      </w:r>
+      <w:proofErr w:type="spellEnd"/>
+      <w:r>
+        <w:t xml:space="preserve">, czyli mogącą przechowywać liczby całkowite z pewnego zakresu. </w:t>
+      </w:r>
+      <w:r>
+        <w:t xml:space="preserve">Na koniec przy pomocy metody </w:t>
+      </w:r>
+      <w:r>
+        <w:rPr>
+          <w:i/>
+          <w:iCs/>
+        </w:rPr>
+        <w:t xml:space="preserve">Int32.TryParse(string </w:t>
+      </w:r>
+      <w:proofErr w:type="spellStart"/>
+      <w:r>
+        <w:rPr>
+          <w:i/>
+          <w:iCs/>
+        </w:rPr>
+        <w:t>number</w:t>
+      </w:r>
+      <w:proofErr w:type="spellEnd"/>
+      <w:r>
+        <w:rPr>
+          <w:i/>
+          <w:iCs/>
+        </w:rPr>
+        <w:t xml:space="preserve">, out </w:t>
+      </w:r>
+      <w:proofErr w:type="spellStart"/>
+      <w:r>
+        <w:rPr>
+          <w:i/>
+          <w:iCs/>
+        </w:rPr>
+        <w:t>int</w:t>
+      </w:r>
+      <w:proofErr w:type="spellEnd"/>
+      <w:r>
+        <w:rPr>
+          <w:i/>
+          <w:iCs/>
+        </w:rPr>
+        <w:t xml:space="preserve"> no)</w:t>
+      </w:r>
+      <w:r>
+        <w:t xml:space="preserve"> próbujemy dokonać konwersji z typu </w:t>
+      </w:r>
+      <w:r>
+        <w:rPr>
+          <w:i/>
+          <w:iCs/>
+        </w:rPr>
+        <w:t>string</w:t>
+      </w:r>
+      <w:r>
+        <w:t xml:space="preserve"> na </w:t>
+      </w:r>
+      <w:proofErr w:type="spellStart"/>
+      <w:r>
+        <w:rPr>
+          <w:i/>
+          <w:iCs/>
+        </w:rPr>
+        <w:t>int</w:t>
+      </w:r>
+      <w:proofErr w:type="spellEnd"/>
+      <w:r>
+        <w:t xml:space="preserve"> (liczbę zapisaną w formie tekstu przekształcamy w wartość liczbową</w:t>
+      </w:r>
+      <w:r>
+        <w:t>)</w:t>
+      </w:r>
+      <w:r>
+        <w:t>, a wynik tej operacji zapisujemy w zmiennej wyjściowej</w:t>
+      </w:r>
+      <w:r>
+        <w:t xml:space="preserve"> (</w:t>
+      </w:r>
+      <w:r>
+        <w:rPr>
+          <w:i/>
+          <w:iCs/>
+        </w:rPr>
+        <w:t>out</w:t>
+      </w:r>
+      <w:r>
+        <w:t>)</w:t>
       </w:r>
       <w:r>
         <w:t>.</w:t>
       </w:r>
     </w:p>
     <w:p>
-      <w:r>
-        <w:t xml:space="preserve">Alternatywnie możemy utworzyć nowe repozytorium i umieścić w nim nasz projekt przy pomocy przeznaczonej do tego aplikacji, takiej jak np. </w:t>
-      </w:r>
-      <w:r>
-        <w:rPr>
-          <w:i/>
-          <w:iCs/>
-        </w:rPr>
-        <w:t xml:space="preserve">GitHub </w:t>
-      </w:r>
-      <w:r>
-        <w:rPr>
-          <w:i/>
-          <w:iCs/>
-        </w:rPr>
-        <w:t>Desktop</w:t>
-      </w:r>
-      <w:r>
-        <w:t xml:space="preserve"> czy </w:t>
-      </w:r>
-      <w:r>
-        <w:rPr>
-          <w:i/>
-          <w:iCs/>
-        </w:rPr>
-        <w:t>Git GUI</w:t>
+      <w:pPr>
+        <w:pStyle w:val="Nagwek1"/>
+      </w:pPr>
+      <w:r>
+        <w:lastRenderedPageBreak/>
+        <w:t>Stałe</w:t>
+      </w:r>
+    </w:p>
+    <w:p>
+      <w:pPr>
+        <w:pStyle w:val="NormalnypoNagwek1"/>
+      </w:pPr>
+      <w:r>
+        <w:t xml:space="preserve">Stała jest to taki element aplikacji, który raz zdefiniowany nie może zostać zmieniony. Tworzymy ją podając kolejno słowo kluczowe </w:t>
+      </w:r>
+      <w:proofErr w:type="spellStart"/>
+      <w:r>
+        <w:rPr>
+          <w:i/>
+          <w:iCs/>
+        </w:rPr>
+        <w:t>const</w:t>
+      </w:r>
+      <w:proofErr w:type="spellEnd"/>
+      <w:r>
+        <w:t xml:space="preserve">, typ stałej (np. </w:t>
+      </w:r>
+      <w:r>
+        <w:rPr>
+          <w:i/>
+          <w:iCs/>
+        </w:rPr>
+        <w:t>string</w:t>
+      </w:r>
+      <w:r>
+        <w:t xml:space="preserve"> lub </w:t>
+      </w:r>
+      <w:proofErr w:type="spellStart"/>
+      <w:r>
+        <w:rPr>
+          <w:i/>
+          <w:iCs/>
+        </w:rPr>
+        <w:t>int</w:t>
+      </w:r>
+      <w:proofErr w:type="spellEnd"/>
+      <w:r>
+        <w:t>)</w:t>
+      </w:r>
+      <w:r>
+        <w:t xml:space="preserve"> i jej nazwę. Następnie po znaku </w:t>
+      </w:r>
+      <w:r>
+        <w:t>„</w:t>
+      </w:r>
+      <w:r>
+        <w:t>=</w:t>
+      </w:r>
+      <w:r>
+        <w:t>”</w:t>
+      </w:r>
+      <w:r>
+        <w:t xml:space="preserve"> możemy zadeklarować tą stałą konkretną wartością.</w:t>
+      </w:r>
+    </w:p>
+    <w:p>
+      <w:pPr>
+        <w:pStyle w:val="NormalnypoNagwek1"/>
+        <w:jc w:val="center"/>
+      </w:pPr>
+      <w:r>
+        <w:pict w14:anchorId="60975436">
+          <v:shape id="_x0000_s1032" type="#_x0000_t202" style="width:302.65pt;height:110.6pt;visibility:visible;mso-wrap-style:square;mso-left-percent:-10001;mso-top-percent:-10001;mso-position-horizontal:absolute;mso-position-horizontal-relative:char;mso-position-vertical:absolute;mso-position-vertical-relative:line;mso-left-percent:-10001;mso-top-percent:-10001;v-text-anchor:top">
+            <v:textbox style="mso-next-textbox:#_x0000_s1032;mso-fit-shape-to-text:t">
+              <w:txbxContent>
+                <w:p>
+                  <w:pPr>
+                    <w:spacing w:line="240" w:lineRule="auto"/>
+                    <w:rPr>
+                      <w:lang w:val="en-US"/>
+                    </w:rPr>
+                  </w:pPr>
+                  <w:r>
+                    <w:rPr>
+                      <w:lang w:val="en-US"/>
+                    </w:rPr>
+                    <w:t>const string APPLICATION_NAME = “</w:t>
+                  </w:r>
+                  <w:proofErr w:type="spellStart"/>
+                  <w:r>
+                    <w:rPr>
+                      <w:lang w:val="en-US"/>
+                    </w:rPr>
+                    <w:t>Zwierzak</w:t>
+                  </w:r>
+                  <w:proofErr w:type="spellEnd"/>
+                  <w:r>
+                    <w:rPr>
+                      <w:lang w:val="en-US"/>
+                    </w:rPr>
+                    <w:t>”;</w:t>
+                  </w:r>
+                </w:p>
+                <w:p>
+                  <w:pPr>
+                    <w:spacing w:line="240" w:lineRule="auto"/>
+                    <w:rPr>
+                      <w:lang w:val="en-US"/>
+                    </w:rPr>
+                  </w:pPr>
+                  <w:r>
+                    <w:rPr>
+                      <w:lang w:val="en-US"/>
+                    </w:rPr>
+                    <w:t xml:space="preserve">const int </w:t>
+                  </w:r>
+                  <w:r>
+                    <w:rPr>
+                      <w:lang w:val="en-US"/>
+                    </w:rPr>
+                    <w:t>NUMBER</w:t>
+                  </w:r>
+                  <w:r>
+                    <w:rPr>
+                      <w:lang w:val="en-US"/>
+                    </w:rPr>
+                    <w:t>_</w:t>
+                  </w:r>
+                  <w:r>
+                    <w:rPr>
+                      <w:lang w:val="en-US"/>
+                    </w:rPr>
+                    <w:t>OF</w:t>
+                  </w:r>
+                  <w:r>
+                    <w:rPr>
+                      <w:lang w:val="en-US"/>
+                    </w:rPr>
+                    <w:t>_</w:t>
+                  </w:r>
+                  <w:r>
+                    <w:rPr>
+                      <w:lang w:val="en-US"/>
+                    </w:rPr>
+                    <w:t>MEALS</w:t>
+                  </w:r>
+                  <w:r>
+                    <w:rPr>
+                      <w:lang w:val="en-US"/>
+                    </w:rPr>
+                    <w:t>_</w:t>
+                  </w:r>
+                  <w:r>
+                    <w:rPr>
+                      <w:lang w:val="en-US"/>
+                    </w:rPr>
+                    <w:t>PER</w:t>
+                  </w:r>
+                  <w:r>
+                    <w:rPr>
+                      <w:lang w:val="en-US"/>
+                    </w:rPr>
+                    <w:t>_</w:t>
+                  </w:r>
+                  <w:r>
+                    <w:rPr>
+                      <w:lang w:val="en-US"/>
+                    </w:rPr>
+                    <w:t>DAY</w:t>
+                  </w:r>
+                  <w:r>
+                    <w:rPr>
+                      <w:lang w:val="en-US"/>
+                    </w:rPr>
+                    <w:t xml:space="preserve"> = 2;</w:t>
+                  </w:r>
+                </w:p>
+              </w:txbxContent>
+            </v:textbox>
+            <w10:anchorlock/>
+          </v:shape>
+        </w:pict>
+      </w:r>
+    </w:p>
+    <w:p>
+      <w:pPr>
+        <w:pStyle w:val="NormalnypoNagwek1"/>
+      </w:pPr>
+      <w:r>
+        <w:t>Jest to jedyne miejsce w kodzie w którym stałej możemy przypisać wartość. Wartość ta</w:t>
+      </w:r>
+      <w:r>
+        <w:t xml:space="preserve"> jest niezmienna. Gdybyśmy w dalszej części programu próbowali stałej przypisać nową wartość, to otrzymamy błąd kompilacji, nawet jeśli ta nowa wartość będzie taka sama jak obecna.</w:t>
+      </w:r>
+      <w:r>
+        <w:t xml:space="preserve"> Przypominamy, że nazwy stałych tworzymy </w:t>
+      </w:r>
+      <w:r>
+        <w:t xml:space="preserve">najczęściej </w:t>
+      </w:r>
+      <w:r>
+        <w:t xml:space="preserve">używając konwencji nazewnictwa </w:t>
+      </w:r>
+      <w:r>
+        <w:t>UPPER_CASE</w:t>
       </w:r>
       <w:r>
         <w:t>.</w:t>
+      </w:r>
+      <w:r>
+        <w:t xml:space="preserve"> Stałe często są w pewien sposób globalne dla całej klasy lub dla większej części projektu. W związku z tym można jej definicję umieścić poza metodą </w:t>
+      </w:r>
+      <w:proofErr w:type="spellStart"/>
+      <w:r>
+        <w:rPr>
+          <w:i/>
+          <w:iCs/>
+        </w:rPr>
+        <w:t>Main</w:t>
+      </w:r>
+      <w:proofErr w:type="spellEnd"/>
+      <w:r>
+        <w:t xml:space="preserve"> i </w:t>
+      </w:r>
+      <w:r>
+        <w:t xml:space="preserve">w jej zapisie </w:t>
+      </w:r>
+      <w:r>
+        <w:t xml:space="preserve">typ </w:t>
+      </w:r>
+      <w:r>
+        <w:t xml:space="preserve">stałej poprzedzić </w:t>
+      </w:r>
+      <w:r>
+        <w:t>modyfikatorem dostępu.</w:t>
+      </w:r>
+      <w:r>
+        <w:t xml:space="preserve"> Jeżeli stała będzie globalna, oznaczać to będzie, że zarezerwowane zostanie dla niej miejsce w pamięci, na cały okres działania programu. W przeciwnym razie </w:t>
+      </w:r>
+      <w:bookmarkStart w:id="1" w:name="_Hlk119452012"/>
+      <w:r>
+        <w:t>przestanie ona istnieć w momencie gdy program wyjdzie poza zakres w którym została utworzona (najczęściej poza nawiasy klamrowe między którymi znajduje się jej definicja).</w:t>
+      </w:r>
+    </w:p>
+    <w:bookmarkEnd w:id="1"/>
+    <w:p>
+      <w:pPr>
+        <w:pStyle w:val="Nagwek1"/>
+      </w:pPr>
+      <w:r>
+        <w:t>Zmienne</w:t>
+      </w:r>
+    </w:p>
+    <w:p>
+      <w:pPr>
+        <w:pStyle w:val="NormalnypoNagwek1"/>
+      </w:pPr>
+      <w:r>
+        <w:t xml:space="preserve">Podobny do stałej element aplikacji, umożliwiający przechowywanie wartości w znanym miejscu pamięci aplikacji, jednak w odróżnieniu od stałej przechowywana tam wartość może się wielokrotnie zmieniać. Aby używać zmiennej musimy ją najpierw zadeklarować. W tym celu podajemy typ danych jakie przechowywać będzie nasza zmienna i jej nazwę (zapisaną najczęściej w konwencji </w:t>
+      </w:r>
+      <w:proofErr w:type="spellStart"/>
+      <w:r>
+        <w:t>camelCase</w:t>
+      </w:r>
+      <w:proofErr w:type="spellEnd"/>
+      <w:r>
+        <w:t xml:space="preserve">). Na początku przed typem można jeszcze podać </w:t>
+      </w:r>
+      <w:r>
+        <w:t>modyfikator</w:t>
+      </w:r>
+      <w:r>
+        <w:t xml:space="preserve"> dostępu. Utworzoną zmienną można </w:t>
+      </w:r>
+      <w:r>
+        <w:t>teraz zainicjalizować konkretną wartością. Można to zrobić od razu z deklaracją, czyli analogicznie jak przy stałej, po nazwie zmiennej wstawić znak przypisania („=”) i podać wartość jaką chcemy przypisać do zmiennej, zakańczając jak zawsze linię średnikiem. Można również po nazwie zmiennej wstawić średnik, a inicjalizacji dokonać w dalszej części programu. Kiedy do zdefiniowanej już zmiennej będziemy chcieli przypisać jakąś wartość (wszystko jedno czy po raz pierwszy, czy kolejny) wystarczy podać nazwę zmiennej, znak przypisania („=”), wybraną wartość i średnik. Np.:</w:t>
+      </w:r>
+    </w:p>
+    <w:p>
+      <w:pPr>
+        <w:pStyle w:val="NormalnypoNagwek1"/>
+        <w:jc w:val="center"/>
+      </w:pPr>
+      <w:r>
+        <w:pict w14:anchorId="2752D333">
+          <v:shape id="_x0000_s1033" type="#_x0000_t202" style="width:302.65pt;height:110.6pt;visibility:visible;mso-wrap-style:square;mso-left-percent:-10001;mso-top-percent:-10001;mso-position-horizontal:absolute;mso-position-horizontal-relative:char;mso-position-vertical:absolute;mso-position-vertical-relative:line;mso-left-percent:-10001;mso-top-percent:-10001;v-text-anchor:top">
+            <v:textbox style="mso-next-textbox:#_x0000_s1033;mso-fit-shape-to-text:t">
+              <w:txbxContent>
+                <w:p>
+                  <w:pPr>
+                    <w:spacing w:line="240" w:lineRule="auto"/>
+                    <w:rPr>
+                      <w:lang w:val="en-US"/>
+                    </w:rPr>
+                  </w:pPr>
+                  <w:r>
+                    <w:rPr>
+                      <w:lang w:val="en-US"/>
+                    </w:rPr>
+                    <w:t xml:space="preserve">string </w:t>
+                  </w:r>
+                  <w:proofErr w:type="spellStart"/>
+                  <w:r>
+                    <w:rPr>
+                      <w:lang w:val="en-US"/>
+                    </w:rPr>
+                    <w:t>petName</w:t>
+                  </w:r>
+                  <w:proofErr w:type="spellEnd"/>
+                  <w:r>
+                    <w:rPr>
+                      <w:lang w:val="en-US"/>
+                    </w:rPr>
+                    <w:t>;</w:t>
+                  </w:r>
+                </w:p>
+                <w:p>
+                  <w:pPr>
+                    <w:spacing w:line="240" w:lineRule="auto"/>
+                    <w:rPr>
+                      <w:lang w:val="en-US"/>
+                    </w:rPr>
+                  </w:pPr>
+                  <w:r>
+                    <w:rPr>
+                      <w:lang w:val="en-US"/>
+                    </w:rPr>
+                    <w:t xml:space="preserve">int </w:t>
+                  </w:r>
+                  <w:proofErr w:type="spellStart"/>
+                  <w:r>
+                    <w:rPr>
+                      <w:lang w:val="en-US"/>
+                    </w:rPr>
+                    <w:t>actionNo</w:t>
+                  </w:r>
+                  <w:proofErr w:type="spellEnd"/>
+                  <w:r>
+                    <w:rPr>
+                      <w:lang w:val="en-US"/>
+                    </w:rPr>
+                    <w:t xml:space="preserve"> = 0;</w:t>
+                  </w:r>
+                </w:p>
+                <w:p>
+                  <w:pPr>
+                    <w:spacing w:line="240" w:lineRule="auto"/>
+                    <w:rPr>
+                      <w:lang w:val="en-US"/>
+                    </w:rPr>
+                  </w:pPr>
+                  <w:r>
+                    <w:rPr>
+                      <w:lang w:val="en-US"/>
+                    </w:rPr>
+                    <w:t>…</w:t>
+                  </w:r>
+                </w:p>
+                <w:p>
+                  <w:pPr>
+                    <w:spacing w:line="240" w:lineRule="auto"/>
+                    <w:rPr>
+                      <w:lang w:val="en-US"/>
+                    </w:rPr>
+                  </w:pPr>
+                  <w:proofErr w:type="spellStart"/>
+                  <w:r>
+                    <w:rPr>
+                      <w:lang w:val="en-US"/>
+                    </w:rPr>
+                    <w:t>petName</w:t>
+                  </w:r>
+                  <w:proofErr w:type="spellEnd"/>
+                  <w:r>
+                    <w:rPr>
+                      <w:lang w:val="en-US"/>
+                    </w:rPr>
+                    <w:t xml:space="preserve"> = “Rex”;</w:t>
+                  </w:r>
+                </w:p>
+                <w:p>
+                  <w:pPr>
+                    <w:spacing w:line="240" w:lineRule="auto"/>
+                    <w:rPr>
+                      <w:lang w:val="en-US"/>
+                    </w:rPr>
+                  </w:pPr>
+                  <w:r>
+                    <w:rPr>
+                      <w:lang w:val="en-US"/>
+                    </w:rPr>
+                    <w:t>…</w:t>
+                  </w:r>
+                </w:p>
+                <w:p>
+                  <w:pPr>
+                    <w:spacing w:line="240" w:lineRule="auto"/>
+                    <w:rPr>
+                      <w:lang w:val="en-US"/>
+                    </w:rPr>
+                  </w:pPr>
+                  <w:proofErr w:type="spellStart"/>
+                  <w:r>
+                    <w:rPr>
+                      <w:lang w:val="en-US"/>
+                    </w:rPr>
+                    <w:t>actionNo</w:t>
+                  </w:r>
+                  <w:proofErr w:type="spellEnd"/>
+                  <w:r>
+                    <w:rPr>
+                      <w:lang w:val="en-US"/>
+                    </w:rPr>
+                    <w:t xml:space="preserve"> = 1;</w:t>
+                  </w:r>
+                </w:p>
+                <w:p>
+                  <w:pPr>
+                    <w:spacing w:line="240" w:lineRule="auto"/>
+                    <w:rPr>
+                      <w:lang w:val="en-US"/>
+                    </w:rPr>
+                  </w:pPr>
+                  <w:r>
+                    <w:rPr>
+                      <w:lang w:val="en-US"/>
+                    </w:rPr>
+                    <w:t>…</w:t>
+                  </w:r>
+                </w:p>
+                <w:p>
+                  <w:pPr>
+                    <w:spacing w:line="240" w:lineRule="auto"/>
+                    <w:rPr>
+                      <w:lang w:val="en-US"/>
+                    </w:rPr>
+                  </w:pPr>
+                  <w:proofErr w:type="spellStart"/>
+                  <w:r>
+                    <w:rPr>
+                      <w:lang w:val="en-US"/>
+                    </w:rPr>
+                    <w:t>actionNo</w:t>
+                  </w:r>
+                  <w:proofErr w:type="spellEnd"/>
+                  <w:r>
+                    <w:rPr>
+                      <w:lang w:val="en-US"/>
+                    </w:rPr>
+                    <w:t xml:space="preserve"> = 2;</w:t>
+                  </w:r>
+                </w:p>
+              </w:txbxContent>
+            </v:textbox>
+            <w10:anchorlock/>
+          </v:shape>
+        </w:pict>
+      </w:r>
+    </w:p>
+    <w:p>
+      <w:pPr>
+        <w:pStyle w:val="NormalnypoNagwek1"/>
+      </w:pPr>
+      <w:r>
+        <w:lastRenderedPageBreak/>
+        <w:t xml:space="preserve">Zmienna </w:t>
+      </w:r>
+      <w:r>
+        <w:t>przesta</w:t>
+      </w:r>
+      <w:r>
+        <w:t>je</w:t>
+      </w:r>
+      <w:r>
+        <w:t xml:space="preserve"> istnieć w momencie gdy program wyjdzie poza zakres w którym została utworzona (najczęściej poza nawiasy klamrowe między którymi znajduje się jej definicja).</w:t>
+      </w:r>
+      <w:r>
+        <w:t xml:space="preserve"> Wyjątek stanowią zmienne globalne, które istnieją przez cały czas trwania programu.</w:t>
       </w:r>
     </w:p>
     <w:sectPr>
@@ -1855,6 +3695,29 @@
       <w:szCs w:val="26"/>
     </w:rPr>
   </w:style>
+  <w:style w:type="paragraph" w:styleId="Nagwek3">
+    <w:name w:val="heading 3"/>
+    <w:basedOn w:val="Normalny"/>
+    <w:next w:val="Normalny"/>
+    <w:link w:val="Nagwek3Znak"/>
+    <w:uiPriority w:val="9"/>
+    <w:unhideWhenUsed/>
+    <w:qFormat/>
+    <w:rsid w:val="001C02FA"/>
+    <w:pPr>
+      <w:keepNext/>
+      <w:keepLines/>
+      <w:spacing w:before="40" w:after="0"/>
+      <w:ind w:left="1416"/>
+      <w:outlineLvl w:val="2"/>
+    </w:pPr>
+    <w:rPr>
+      <w:rFonts w:asciiTheme="majorHAnsi" w:eastAsiaTheme="majorEastAsia" w:hAnsiTheme="majorHAnsi" w:cstheme="majorBidi"/>
+      <w:color w:val="1F3763" w:themeColor="accent1" w:themeShade="7F"/>
+      <w:sz w:val="24"/>
+      <w:szCs w:val="24"/>
+    </w:rPr>
+  </w:style>
   <w:style w:type="character" w:default="1" w:styleId="Domylnaczcionkaakapitu">
     <w:name w:val="Default Paragraph Font"/>
     <w:uiPriority w:val="1"/>
@@ -2007,6 +3870,35 @@
     <w:basedOn w:val="Domylnaczcionkaakapitu"/>
     <w:link w:val="NormalnypoNagwek2"/>
     <w:rsid w:val="008B052A"/>
+  </w:style>
+  <w:style w:type="character" w:customStyle="1" w:styleId="Nagwek3Znak">
+    <w:name w:val="Nagłówek 3 Znak"/>
+    <w:basedOn w:val="Domylnaczcionkaakapitu"/>
+    <w:link w:val="Nagwek3"/>
+    <w:uiPriority w:val="9"/>
+    <w:rsid w:val="001C02FA"/>
+    <w:rPr>
+      <w:rFonts w:asciiTheme="majorHAnsi" w:eastAsiaTheme="majorEastAsia" w:hAnsiTheme="majorHAnsi" w:cstheme="majorBidi"/>
+      <w:color w:val="1F3763" w:themeColor="accent1" w:themeShade="7F"/>
+      <w:sz w:val="24"/>
+      <w:szCs w:val="24"/>
+    </w:rPr>
+  </w:style>
+  <w:style w:type="paragraph" w:customStyle="1" w:styleId="NormalnypoNagwku3">
+    <w:name w:val="Normalny po Nagłówku 3"/>
+    <w:basedOn w:val="NormalnypoNagwek2"/>
+    <w:link w:val="NormalnypoNagwku3Znak"/>
+    <w:qFormat/>
+    <w:rsid w:val="001C02FA"/>
+    <w:pPr>
+      <w:ind w:left="2124"/>
+    </w:pPr>
+  </w:style>
+  <w:style w:type="character" w:customStyle="1" w:styleId="NormalnypoNagwku3Znak">
+    <w:name w:val="Normalny po Nagłówku 3 Znak"/>
+    <w:basedOn w:val="NormalnypoNagwek2Znak"/>
+    <w:link w:val="NormalnypoNagwku3"/>
+    <w:rsid w:val="001C02FA"/>
   </w:style>
 </w:styles>
 </file>

</xml_diff>